<commit_message>
Analisis añadido al performance report
</commit_message>
<xml_diff>
--- a/Documentos/PERFORMANCE REPORT.docx
+++ b/Documentos/PERFORMANCE REPORT.docx
@@ -397,7 +397,7 @@
           <w:szCs w:val="24"/>
         </w:rPr>
         <w:drawing>
-          <wp:anchor distT="0" distB="0" distL="114300" distR="114300" simplePos="0" relativeHeight="16" behindDoc="0" locked="0" layoutInCell="1" allowOverlap="1">
+          <wp:anchor distT="0" distB="0" distL="114300" distR="114300" simplePos="0" relativeHeight="16" behindDoc="0" locked="0" layoutInCell="1" allowOverlap="1" wp14:anchorId="0C930A86" wp14:editId="00076238">
             <wp:simplePos x="0" y="0"/>
             <wp:positionH relativeFrom="column">
               <wp:align>center</wp:align>
@@ -673,7 +673,7 @@
           <w:noProof/>
         </w:rPr>
         <w:drawing>
-          <wp:anchor distT="0" distB="0" distL="114300" distR="114300" simplePos="0" relativeHeight="17" behindDoc="0" locked="0" layoutInCell="1" allowOverlap="1">
+          <wp:anchor distT="0" distB="0" distL="114300" distR="114300" simplePos="0" relativeHeight="17" behindDoc="0" locked="0" layoutInCell="1" allowOverlap="1" wp14:anchorId="364F9FEA" wp14:editId="27B695DF">
             <wp:simplePos x="0" y="0"/>
             <wp:positionH relativeFrom="column">
               <wp:posOffset>576720</wp:posOffset>
@@ -829,12 +829,7 @@
           </w:r>
           <w:proofErr w:type="spellStart"/>
           <w:r>
-            <w:t>cont</w:t>
-          </w:r>
-          <w:bookmarkStart w:id="1" w:name="_GoBack"/>
-          <w:bookmarkEnd w:id="1"/>
-          <w:r>
-            <w:t>ents</w:t>
+            <w:t>contents</w:t>
           </w:r>
           <w:bookmarkEnd w:id="0"/>
           <w:proofErr w:type="spellEnd"/>
@@ -980,7 +975,7 @@
                 <w:noProof/>
                 <w:webHidden/>
               </w:rPr>
-              <w:t>3</w:t>
+              <w:t>4</w:t>
             </w:r>
             <w:r>
               <w:rPr>
@@ -1052,7 +1047,7 @@
                 <w:noProof/>
                 <w:webHidden/>
               </w:rPr>
-              <w:t>4</w:t>
+              <w:t>5</w:t>
             </w:r>
             <w:r>
               <w:rPr>
@@ -1124,7 +1119,7 @@
                 <w:noProof/>
                 <w:webHidden/>
               </w:rPr>
-              <w:t>5</w:t>
+              <w:t>6</w:t>
             </w:r>
             <w:r>
               <w:rPr>
@@ -1196,7 +1191,7 @@
                 <w:noProof/>
                 <w:webHidden/>
               </w:rPr>
-              <w:t>6</w:t>
+              <w:t>7</w:t>
             </w:r>
             <w:r>
               <w:rPr>
@@ -1268,7 +1263,7 @@
                 <w:noProof/>
                 <w:webHidden/>
               </w:rPr>
-              <w:t>7</w:t>
+              <w:t>8</w:t>
             </w:r>
             <w:r>
               <w:rPr>
@@ -1340,7 +1335,7 @@
                 <w:noProof/>
                 <w:webHidden/>
               </w:rPr>
-              <w:t>8</w:t>
+              <w:t>9</w:t>
             </w:r>
             <w:r>
               <w:rPr>
@@ -1412,7 +1407,7 @@
                 <w:noProof/>
                 <w:webHidden/>
               </w:rPr>
-              <w:t>9</w:t>
+              <w:t>10</w:t>
             </w:r>
             <w:r>
               <w:rPr>
@@ -1484,7 +1479,7 @@
                 <w:noProof/>
                 <w:webHidden/>
               </w:rPr>
-              <w:t>10</w:t>
+              <w:t>11</w:t>
             </w:r>
             <w:r>
               <w:rPr>
@@ -1556,7 +1551,7 @@
                 <w:noProof/>
                 <w:webHidden/>
               </w:rPr>
-              <w:t>11</w:t>
+              <w:t>12</w:t>
             </w:r>
             <w:r>
               <w:rPr>
@@ -1628,7 +1623,7 @@
                 <w:noProof/>
                 <w:webHidden/>
               </w:rPr>
-              <w:t>12</w:t>
+              <w:t>13</w:t>
             </w:r>
             <w:r>
               <w:rPr>
@@ -1700,7 +1695,7 @@
                 <w:noProof/>
                 <w:webHidden/>
               </w:rPr>
-              <w:t>13</w:t>
+              <w:t>14</w:t>
             </w:r>
             <w:r>
               <w:rPr>
@@ -1772,7 +1767,7 @@
                 <w:noProof/>
                 <w:webHidden/>
               </w:rPr>
-              <w:t>14</w:t>
+              <w:t>15</w:t>
             </w:r>
             <w:r>
               <w:rPr>
@@ -1844,7 +1839,7 @@
                 <w:noProof/>
                 <w:webHidden/>
               </w:rPr>
-              <w:t>15</w:t>
+              <w:t>16</w:t>
             </w:r>
             <w:r>
               <w:rPr>
@@ -1916,7 +1911,7 @@
                 <w:noProof/>
                 <w:webHidden/>
               </w:rPr>
-              <w:t>16</w:t>
+              <w:t>17</w:t>
             </w:r>
             <w:r>
               <w:rPr>
@@ -1988,7 +1983,7 @@
                 <w:noProof/>
                 <w:webHidden/>
               </w:rPr>
-              <w:t>17</w:t>
+              <w:t>18</w:t>
             </w:r>
             <w:r>
               <w:rPr>
@@ -2060,7 +2055,7 @@
                 <w:noProof/>
                 <w:webHidden/>
               </w:rPr>
-              <w:t>18</w:t>
+              <w:t>19</w:t>
             </w:r>
             <w:r>
               <w:rPr>
@@ -2132,7 +2127,7 @@
                 <w:noProof/>
                 <w:webHidden/>
               </w:rPr>
-              <w:t>19</w:t>
+              <w:t>20</w:t>
             </w:r>
             <w:r>
               <w:rPr>
@@ -2204,7 +2199,7 @@
                 <w:noProof/>
                 <w:webHidden/>
               </w:rPr>
-              <w:t>20</w:t>
+              <w:t>21</w:t>
             </w:r>
             <w:r>
               <w:rPr>
@@ -2276,7 +2271,7 @@
                 <w:noProof/>
                 <w:webHidden/>
               </w:rPr>
-              <w:t>21</w:t>
+              <w:t>22</w:t>
             </w:r>
             <w:r>
               <w:rPr>
@@ -2348,7 +2343,7 @@
                 <w:noProof/>
                 <w:webHidden/>
               </w:rPr>
-              <w:t>22</w:t>
+              <w:t>23</w:t>
             </w:r>
             <w:r>
               <w:rPr>
@@ -2420,7 +2415,7 @@
                 <w:noProof/>
                 <w:webHidden/>
               </w:rPr>
-              <w:t>23</w:t>
+              <w:t>24</w:t>
             </w:r>
             <w:r>
               <w:rPr>
@@ -2492,7 +2487,7 @@
                 <w:noProof/>
                 <w:webHidden/>
               </w:rPr>
-              <w:t>24</w:t>
+              <w:t>25</w:t>
             </w:r>
             <w:r>
               <w:rPr>
@@ -2564,7 +2559,7 @@
                 <w:noProof/>
                 <w:webHidden/>
               </w:rPr>
-              <w:t>25</w:t>
+              <w:t>26</w:t>
             </w:r>
             <w:r>
               <w:rPr>
@@ -2636,7 +2631,7 @@
                 <w:noProof/>
                 <w:webHidden/>
               </w:rPr>
-              <w:t>26</w:t>
+              <w:t>27</w:t>
             </w:r>
             <w:r>
               <w:rPr>
@@ -2708,7 +2703,7 @@
                 <w:noProof/>
                 <w:webHidden/>
               </w:rPr>
-              <w:t>27</w:t>
+              <w:t>28</w:t>
             </w:r>
             <w:r>
               <w:rPr>
@@ -2780,7 +2775,7 @@
                 <w:noProof/>
                 <w:webHidden/>
               </w:rPr>
-              <w:t>28</w:t>
+              <w:t>29</w:t>
             </w:r>
             <w:r>
               <w:rPr>
@@ -2852,7 +2847,7 @@
                 <w:noProof/>
                 <w:webHidden/>
               </w:rPr>
-              <w:t>29</w:t>
+              <w:t>30</w:t>
             </w:r>
             <w:r>
               <w:rPr>
@@ -2924,7 +2919,7 @@
                 <w:noProof/>
                 <w:webHidden/>
               </w:rPr>
-              <w:t>30</w:t>
+              <w:t>31</w:t>
             </w:r>
             <w:r>
               <w:rPr>
@@ -2996,7 +2991,7 @@
                 <w:noProof/>
                 <w:webHidden/>
               </w:rPr>
-              <w:t>31</w:t>
+              <w:t>32</w:t>
             </w:r>
             <w:r>
               <w:rPr>
@@ -3068,7 +3063,7 @@
                 <w:noProof/>
                 <w:webHidden/>
               </w:rPr>
-              <w:t>32</w:t>
+              <w:t>33</w:t>
             </w:r>
             <w:r>
               <w:rPr>
@@ -3140,7 +3135,7 @@
                 <w:noProof/>
                 <w:webHidden/>
               </w:rPr>
-              <w:t>33</w:t>
+              <w:t>34</w:t>
             </w:r>
             <w:r>
               <w:rPr>
@@ -3212,7 +3207,7 @@
                 <w:noProof/>
                 <w:webHidden/>
               </w:rPr>
-              <w:t>34</w:t>
+              <w:t>35</w:t>
             </w:r>
             <w:r>
               <w:rPr>
@@ -3284,7 +3279,7 @@
                 <w:noProof/>
                 <w:webHidden/>
               </w:rPr>
-              <w:t>35</w:t>
+              <w:t>36</w:t>
             </w:r>
             <w:r>
               <w:rPr>
@@ -3356,7 +3351,7 @@
                 <w:noProof/>
                 <w:webHidden/>
               </w:rPr>
-              <w:t>36</w:t>
+              <w:t>37</w:t>
             </w:r>
             <w:r>
               <w:rPr>
@@ -3428,7 +3423,7 @@
                 <w:noProof/>
                 <w:webHidden/>
               </w:rPr>
-              <w:t>37</w:t>
+              <w:t>38</w:t>
             </w:r>
             <w:r>
               <w:rPr>
@@ -3500,7 +3495,7 @@
                 <w:noProof/>
                 <w:webHidden/>
               </w:rPr>
-              <w:t>38</w:t>
+              <w:t>39</w:t>
             </w:r>
             <w:r>
               <w:rPr>
@@ -3572,7 +3567,7 @@
                 <w:noProof/>
                 <w:webHidden/>
               </w:rPr>
-              <w:t>39</w:t>
+              <w:t>40</w:t>
             </w:r>
             <w:r>
               <w:rPr>
@@ -3854,7 +3849,7 @@
           <w:rFonts w:ascii="Arial" w:hAnsi="Arial" w:cs="Arial"/>
         </w:rPr>
       </w:pPr>
-      <w:bookmarkStart w:id="2" w:name="_Toc10507110"/>
+      <w:bookmarkStart w:id="1" w:name="_Toc10507110"/>
       <w:r>
         <w:rPr>
           <w:rFonts w:ascii="Arial" w:hAnsi="Arial" w:cs="Arial"/>
@@ -3908,7 +3903,7 @@
         </w:rPr>
         <w:t xml:space="preserve"> test</w:t>
       </w:r>
-      <w:bookmarkEnd w:id="2"/>
+      <w:bookmarkEnd w:id="1"/>
       <w:r>
         <w:rPr>
           <w:rFonts w:ascii="Arial" w:hAnsi="Arial" w:cs="Arial"/>
@@ -3970,7 +3965,7 @@
           <w:szCs w:val="24"/>
         </w:rPr>
         <w:drawing>
-          <wp:inline distT="0" distB="0" distL="0" distR="0">
+          <wp:inline distT="0" distB="0" distL="0" distR="0" wp14:anchorId="22A06687" wp14:editId="7E8A0CB3">
             <wp:extent cx="5400675" cy="2466975"/>
             <wp:effectExtent l="0" t="0" r="9525" b="9525"/>
             <wp:docPr id="3" name="Imagen 3"/>
@@ -4081,7 +4076,7 @@
           <w:szCs w:val="24"/>
         </w:rPr>
         <w:drawing>
-          <wp:inline distT="0" distB="0" distL="0" distR="0">
+          <wp:inline distT="0" distB="0" distL="0" distR="0" wp14:anchorId="1116300F" wp14:editId="1B3E5AD6">
             <wp:extent cx="5400675" cy="2466975"/>
             <wp:effectExtent l="0" t="0" r="9525" b="9525"/>
             <wp:docPr id="4" name="Imagen 4"/>
@@ -4156,7 +4151,7 @@
           <w:rFonts w:ascii="Arial" w:hAnsi="Arial" w:cs="Arial"/>
         </w:rPr>
       </w:pPr>
-      <w:bookmarkStart w:id="3" w:name="_Toc10507111"/>
+      <w:bookmarkStart w:id="2" w:name="_Toc10507111"/>
       <w:r>
         <w:rPr>
           <w:rFonts w:ascii="Arial" w:hAnsi="Arial" w:cs="Arial"/>
@@ -4204,7 +4199,7 @@
         </w:rPr>
         <w:t xml:space="preserve"> test</w:t>
       </w:r>
-      <w:bookmarkEnd w:id="3"/>
+      <w:bookmarkEnd w:id="2"/>
       <w:r>
         <w:rPr>
           <w:rFonts w:ascii="Arial" w:hAnsi="Arial" w:cs="Arial"/>
@@ -4266,7 +4261,7 @@
           <w:szCs w:val="24"/>
         </w:rPr>
         <w:drawing>
-          <wp:inline distT="0" distB="0" distL="0" distR="0">
+          <wp:inline distT="0" distB="0" distL="0" distR="0" wp14:anchorId="422F7DBD" wp14:editId="32F785C4">
             <wp:extent cx="5400675" cy="2324100"/>
             <wp:effectExtent l="0" t="0" r="9525" b="0"/>
             <wp:docPr id="7" name="Imagen 7"/>
@@ -4368,7 +4363,7 @@
           <w:szCs w:val="24"/>
         </w:rPr>
         <w:drawing>
-          <wp:inline distT="0" distB="0" distL="0" distR="0">
+          <wp:inline distT="0" distB="0" distL="0" distR="0" wp14:anchorId="5CD37C54" wp14:editId="38559156">
             <wp:extent cx="5400675" cy="2324100"/>
             <wp:effectExtent l="0" t="0" r="9525" b="0"/>
             <wp:docPr id="8" name="Imagen 8"/>
@@ -4514,7 +4509,7 @@
           <w:rFonts w:ascii="Arial" w:hAnsi="Arial" w:cs="Arial"/>
         </w:rPr>
       </w:pPr>
-      <w:bookmarkStart w:id="4" w:name="_Toc10507112"/>
+      <w:bookmarkStart w:id="3" w:name="_Toc10507112"/>
       <w:r>
         <w:rPr>
           <w:rFonts w:ascii="Arial" w:hAnsi="Arial" w:cs="Arial"/>
@@ -4574,7 +4569,7 @@
         </w:rPr>
         <w:t xml:space="preserve"> test</w:t>
       </w:r>
-      <w:bookmarkEnd w:id="4"/>
+      <w:bookmarkEnd w:id="3"/>
       <w:r>
         <w:rPr>
           <w:rFonts w:ascii="Arial" w:hAnsi="Arial" w:cs="Arial"/>
@@ -4653,7 +4648,7 @@
           <w:szCs w:val="24"/>
         </w:rPr>
         <w:drawing>
-          <wp:inline distT="0" distB="0" distL="0" distR="0">
+          <wp:inline distT="0" distB="0" distL="0" distR="0" wp14:anchorId="45B55C85" wp14:editId="59AB30B5">
             <wp:extent cx="5400675" cy="2466975"/>
             <wp:effectExtent l="0" t="0" r="9525" b="9525"/>
             <wp:docPr id="9" name="Imagen 9"/>
@@ -4755,7 +4750,7 @@
           <w:szCs w:val="24"/>
         </w:rPr>
         <w:drawing>
-          <wp:inline distT="0" distB="0" distL="0" distR="0">
+          <wp:inline distT="0" distB="0" distL="0" distR="0" wp14:anchorId="17787A28" wp14:editId="03F30150">
             <wp:extent cx="5400675" cy="2466975"/>
             <wp:effectExtent l="0" t="0" r="9525" b="9525"/>
             <wp:docPr id="10" name="Imagen 10"/>
@@ -4883,7 +4878,7 @@
           <w:rFonts w:ascii="Arial" w:hAnsi="Arial" w:cs="Arial"/>
         </w:rPr>
       </w:pPr>
-      <w:bookmarkStart w:id="5" w:name="_Toc10507113"/>
+      <w:bookmarkStart w:id="4" w:name="_Toc10507113"/>
       <w:r>
         <w:rPr>
           <w:rFonts w:ascii="Arial" w:hAnsi="Arial" w:cs="Arial"/>
@@ -4915,57 +4910,49 @@
         <w:rPr>
           <w:rFonts w:ascii="Arial" w:hAnsi="Arial" w:cs="Arial"/>
         </w:rPr>
+        <w:t xml:space="preserve"> sponsor</w:t>
+      </w:r>
+      <w:r>
+        <w:rPr>
+          <w:rFonts w:ascii="Arial" w:hAnsi="Arial" w:cs="Arial"/>
+        </w:rPr>
+        <w:t xml:space="preserve"> test</w:t>
+      </w:r>
+      <w:bookmarkEnd w:id="4"/>
+      <w:r>
+        <w:rPr>
+          <w:rFonts w:ascii="Arial" w:hAnsi="Arial" w:cs="Arial"/>
+        </w:rPr>
         <w:t xml:space="preserve"> </w:t>
       </w:r>
-      <w:proofErr w:type="gramStart"/>
-      <w:r>
-        <w:rPr>
-          <w:rFonts w:ascii="Arial" w:hAnsi="Arial" w:cs="Arial"/>
-        </w:rPr>
-        <w:t>sponsor</w:t>
-      </w:r>
-      <w:proofErr w:type="gramEnd"/>
-      <w:r>
-        <w:rPr>
-          <w:rFonts w:ascii="Arial" w:hAnsi="Arial" w:cs="Arial"/>
-        </w:rPr>
-        <w:t xml:space="preserve"> test</w:t>
-      </w:r>
-      <w:bookmarkEnd w:id="5"/>
-      <w:r>
-        <w:rPr>
-          <w:rFonts w:ascii="Arial" w:hAnsi="Arial" w:cs="Arial"/>
+    </w:p>
+    <w:p/>
+    <w:p>
+      <w:pPr>
+        <w:rPr>
+          <w:rFonts w:ascii="Arial" w:hAnsi="Arial" w:cs="Arial"/>
+          <w:sz w:val="24"/>
+          <w:szCs w:val="24"/>
+        </w:rPr>
+      </w:pPr>
+      <w:proofErr w:type="spellStart"/>
+      <w:r>
+        <w:rPr>
+          <w:rFonts w:ascii="Arial" w:hAnsi="Arial" w:cs="Arial"/>
+          <w:sz w:val="24"/>
+          <w:szCs w:val="24"/>
+        </w:rPr>
+        <w:t>Aggregate</w:t>
+      </w:r>
+      <w:proofErr w:type="spellEnd"/>
+      <w:r>
+        <w:rPr>
+          <w:rFonts w:ascii="Arial" w:hAnsi="Arial" w:cs="Arial"/>
+          <w:sz w:val="24"/>
+          <w:szCs w:val="24"/>
         </w:rPr>
         <w:t xml:space="preserve"> </w:t>
       </w:r>
-    </w:p>
-    <w:p/>
-    <w:p>
-      <w:pPr>
-        <w:rPr>
-          <w:rFonts w:ascii="Arial" w:hAnsi="Arial" w:cs="Arial"/>
-          <w:sz w:val="24"/>
-          <w:szCs w:val="24"/>
-        </w:rPr>
-      </w:pPr>
-      <w:proofErr w:type="spellStart"/>
-      <w:r>
-        <w:rPr>
-          <w:rFonts w:ascii="Arial" w:hAnsi="Arial" w:cs="Arial"/>
-          <w:sz w:val="24"/>
-          <w:szCs w:val="24"/>
-        </w:rPr>
-        <w:t>Aggregate</w:t>
-      </w:r>
-      <w:proofErr w:type="spellEnd"/>
-      <w:r>
-        <w:rPr>
-          <w:rFonts w:ascii="Arial" w:hAnsi="Arial" w:cs="Arial"/>
-          <w:sz w:val="24"/>
-          <w:szCs w:val="24"/>
-        </w:rPr>
-        <w:t xml:space="preserve"> </w:t>
-      </w:r>
       <w:proofErr w:type="spellStart"/>
       <w:r>
         <w:rPr>
@@ -4993,7 +4980,7 @@
           <w:szCs w:val="24"/>
         </w:rPr>
         <w:drawing>
-          <wp:inline distT="0" distB="0" distL="0" distR="0">
+          <wp:inline distT="0" distB="0" distL="0" distR="0" wp14:anchorId="1C86170E" wp14:editId="5F2F4861">
             <wp:extent cx="5400675" cy="2324100"/>
             <wp:effectExtent l="0" t="0" r="9525" b="0"/>
             <wp:docPr id="11" name="Imagen 11"/>
@@ -5095,7 +5082,7 @@
           <w:szCs w:val="24"/>
         </w:rPr>
         <w:drawing>
-          <wp:inline distT="0" distB="0" distL="0" distR="0">
+          <wp:inline distT="0" distB="0" distL="0" distR="0" wp14:anchorId="33F89857" wp14:editId="62F9190C">
             <wp:extent cx="5400675" cy="2324100"/>
             <wp:effectExtent l="0" t="0" r="9525" b="0"/>
             <wp:docPr id="12" name="Imagen 12"/>
@@ -5241,7 +5228,7 @@
           <w:rFonts w:ascii="Arial" w:hAnsi="Arial" w:cs="Arial"/>
         </w:rPr>
       </w:pPr>
-      <w:bookmarkStart w:id="6" w:name="_Toc10507114"/>
+      <w:bookmarkStart w:id="5" w:name="_Toc10507114"/>
       <w:r>
         <w:rPr>
           <w:rFonts w:ascii="Arial" w:hAnsi="Arial" w:cs="Arial"/>
@@ -5289,7 +5276,7 @@
         </w:rPr>
         <w:t xml:space="preserve"> test</w:t>
       </w:r>
-      <w:bookmarkEnd w:id="6"/>
+      <w:bookmarkEnd w:id="5"/>
       <w:r>
         <w:rPr>
           <w:rFonts w:ascii="Arial" w:hAnsi="Arial" w:cs="Arial"/>
@@ -5359,7 +5346,7 @@
           <w:szCs w:val="24"/>
         </w:rPr>
         <w:drawing>
-          <wp:inline distT="0" distB="0" distL="0" distR="0">
+          <wp:inline distT="0" distB="0" distL="0" distR="0" wp14:anchorId="0942BA3A" wp14:editId="5FEF06E1">
             <wp:extent cx="5400675" cy="2466975"/>
             <wp:effectExtent l="0" t="0" r="9525" b="9525"/>
             <wp:docPr id="13" name="Imagen 13"/>
@@ -5470,7 +5457,7 @@
           <w:szCs w:val="24"/>
         </w:rPr>
         <w:drawing>
-          <wp:inline distT="0" distB="0" distL="0" distR="0">
+          <wp:inline distT="0" distB="0" distL="0" distR="0" wp14:anchorId="6FE7CE56" wp14:editId="2AE3A8F6">
             <wp:extent cx="5400675" cy="2466975"/>
             <wp:effectExtent l="0" t="0" r="9525" b="9525"/>
             <wp:docPr id="14" name="Imagen 14"/>
@@ -5544,7 +5531,7 @@
           <w:rFonts w:ascii="Arial" w:hAnsi="Arial" w:cs="Arial"/>
         </w:rPr>
       </w:pPr>
-      <w:bookmarkStart w:id="7" w:name="_Hlk10502500"/>
+      <w:bookmarkStart w:id="6" w:name="_Hlk10502500"/>
     </w:p>
     <w:p/>
     <w:p/>
@@ -5558,7 +5545,7 @@
           <w:rFonts w:ascii="Arial" w:hAnsi="Arial" w:cs="Arial"/>
         </w:rPr>
       </w:pPr>
-      <w:bookmarkStart w:id="8" w:name="_Toc10507115"/>
+      <w:bookmarkStart w:id="7" w:name="_Toc10507115"/>
       <w:r>
         <w:rPr>
           <w:rFonts w:ascii="Arial" w:hAnsi="Arial" w:cs="Arial"/>
@@ -5612,7 +5599,7 @@
         </w:rPr>
         <w:t xml:space="preserve"> test</w:t>
       </w:r>
-      <w:bookmarkEnd w:id="8"/>
+      <w:bookmarkEnd w:id="7"/>
       <w:r>
         <w:rPr>
           <w:rFonts w:ascii="Arial" w:hAnsi="Arial" w:cs="Arial"/>
@@ -5620,7 +5607,7 @@
         <w:t xml:space="preserve"> </w:t>
       </w:r>
     </w:p>
-    <w:bookmarkEnd w:id="7"/>
+    <w:bookmarkEnd w:id="6"/>
     <w:p>
       <w:pPr>
         <w:rPr>
@@ -5674,7 +5661,7 @@
           <w:szCs w:val="24"/>
         </w:rPr>
         <w:drawing>
-          <wp:inline distT="0" distB="0" distL="0" distR="0">
+          <wp:inline distT="0" distB="0" distL="0" distR="0" wp14:anchorId="7AD5B89C" wp14:editId="7418314E">
             <wp:extent cx="5400675" cy="2466975"/>
             <wp:effectExtent l="0" t="0" r="9525" b="9525"/>
             <wp:docPr id="15" name="Imagen 15"/>
@@ -5776,7 +5763,7 @@
           <w:szCs w:val="24"/>
         </w:rPr>
         <w:drawing>
-          <wp:inline distT="0" distB="0" distL="0" distR="0">
+          <wp:inline distT="0" distB="0" distL="0" distR="0" wp14:anchorId="5F286842" wp14:editId="2C348D9C">
             <wp:extent cx="5400675" cy="2466975"/>
             <wp:effectExtent l="0" t="0" r="9525" b="9525"/>
             <wp:docPr id="16" name="Imagen 16"/>
@@ -5913,7 +5900,7 @@
           <w:rFonts w:ascii="Arial" w:hAnsi="Arial" w:cs="Arial"/>
         </w:rPr>
       </w:pPr>
-      <w:bookmarkStart w:id="9" w:name="_Toc10507116"/>
+      <w:bookmarkStart w:id="8" w:name="_Toc10507116"/>
       <w:r>
         <w:rPr>
           <w:rFonts w:ascii="Arial" w:hAnsi="Arial" w:cs="Arial"/>
@@ -5967,7 +5954,7 @@
         </w:rPr>
         <w:t xml:space="preserve"> test</w:t>
       </w:r>
-      <w:bookmarkEnd w:id="9"/>
+      <w:bookmarkEnd w:id="8"/>
       <w:r>
         <w:rPr>
           <w:rFonts w:ascii="Arial" w:hAnsi="Arial" w:cs="Arial"/>
@@ -6037,7 +6024,7 @@
           <w:szCs w:val="24"/>
         </w:rPr>
         <w:drawing>
-          <wp:inline distT="0" distB="0" distL="0" distR="0">
+          <wp:inline distT="0" distB="0" distL="0" distR="0" wp14:anchorId="77296725" wp14:editId="0A66EF9B">
             <wp:extent cx="5400675" cy="2324100"/>
             <wp:effectExtent l="0" t="0" r="9525" b="0"/>
             <wp:docPr id="17" name="Imagen 17"/>
@@ -6148,7 +6135,7 @@
           <w:szCs w:val="24"/>
         </w:rPr>
         <w:drawing>
-          <wp:inline distT="0" distB="0" distL="0" distR="0">
+          <wp:inline distT="0" distB="0" distL="0" distR="0" wp14:anchorId="2A02B5D9" wp14:editId="45070393">
             <wp:extent cx="5400675" cy="2324100"/>
             <wp:effectExtent l="0" t="0" r="9525" b="0"/>
             <wp:docPr id="18" name="Imagen 18"/>
@@ -6277,7 +6264,7 @@
           <w:rFonts w:ascii="Arial" w:hAnsi="Arial" w:cs="Arial"/>
         </w:rPr>
       </w:pPr>
-      <w:bookmarkStart w:id="10" w:name="_Toc10507117"/>
+      <w:bookmarkStart w:id="9" w:name="_Toc10507117"/>
       <w:r>
         <w:rPr>
           <w:rFonts w:ascii="Arial" w:hAnsi="Arial" w:cs="Arial"/>
@@ -6331,7 +6318,7 @@
         </w:rPr>
         <w:t xml:space="preserve"> test</w:t>
       </w:r>
-      <w:bookmarkEnd w:id="10"/>
+      <w:bookmarkEnd w:id="9"/>
     </w:p>
     <w:p>
       <w:r>
@@ -6391,7 +6378,7 @@
           <w:szCs w:val="24"/>
         </w:rPr>
         <w:drawing>
-          <wp:inline distT="0" distB="0" distL="0" distR="0">
+          <wp:inline distT="0" distB="0" distL="0" distR="0" wp14:anchorId="3920EBA7" wp14:editId="3EFD49EC">
             <wp:extent cx="5400675" cy="2324100"/>
             <wp:effectExtent l="0" t="0" r="9525" b="0"/>
             <wp:docPr id="19" name="Imagen 19"/>
@@ -6510,7 +6497,7 @@
           <w:szCs w:val="24"/>
         </w:rPr>
         <w:drawing>
-          <wp:inline distT="0" distB="0" distL="0" distR="0">
+          <wp:inline distT="0" distB="0" distL="0" distR="0" wp14:anchorId="1609BDED" wp14:editId="0EC7E2C0">
             <wp:extent cx="5400675" cy="2324100"/>
             <wp:effectExtent l="0" t="0" r="9525" b="0"/>
             <wp:docPr id="20" name="Imagen 20"/>
@@ -6638,7 +6625,7 @@
           <w:rFonts w:ascii="Arial" w:hAnsi="Arial" w:cs="Arial"/>
         </w:rPr>
       </w:pPr>
-      <w:bookmarkStart w:id="11" w:name="_Toc10507118"/>
+      <w:bookmarkStart w:id="10" w:name="_Toc10507118"/>
       <w:r>
         <w:rPr>
           <w:rFonts w:ascii="Arial" w:hAnsi="Arial" w:cs="Arial"/>
@@ -6692,7 +6679,7 @@
         </w:rPr>
         <w:t xml:space="preserve"> test</w:t>
       </w:r>
-      <w:bookmarkEnd w:id="11"/>
+      <w:bookmarkEnd w:id="10"/>
       <w:r>
         <w:rPr>
           <w:rFonts w:ascii="Arial" w:hAnsi="Arial" w:cs="Arial"/>
@@ -6763,7 +6750,7 @@
           <w:szCs w:val="24"/>
         </w:rPr>
         <w:drawing>
-          <wp:inline distT="0" distB="0" distL="0" distR="0">
+          <wp:inline distT="0" distB="0" distL="0" distR="0" wp14:anchorId="25529553" wp14:editId="6C37661E">
             <wp:extent cx="5400675" cy="2466975"/>
             <wp:effectExtent l="0" t="0" r="9525" b="9525"/>
             <wp:docPr id="21" name="Imagen 21"/>
@@ -6865,7 +6852,7 @@
           <w:szCs w:val="24"/>
         </w:rPr>
         <w:drawing>
-          <wp:inline distT="0" distB="0" distL="0" distR="0">
+          <wp:inline distT="0" distB="0" distL="0" distR="0" wp14:anchorId="24558C5A" wp14:editId="00F6317D">
             <wp:extent cx="5400675" cy="2466975"/>
             <wp:effectExtent l="0" t="0" r="9525" b="9525"/>
             <wp:docPr id="22" name="Imagen 22"/>
@@ -6993,7 +6980,7 @@
           <w:rFonts w:ascii="Arial" w:hAnsi="Arial" w:cs="Arial"/>
         </w:rPr>
       </w:pPr>
-      <w:bookmarkStart w:id="12" w:name="_Toc10507119"/>
+      <w:bookmarkStart w:id="11" w:name="_Toc10507119"/>
       <w:r>
         <w:rPr>
           <w:rFonts w:ascii="Arial" w:hAnsi="Arial" w:cs="Arial"/>
@@ -7031,55 +7018,65 @@
         <w:rPr>
           <w:rFonts w:ascii="Arial" w:hAnsi="Arial" w:cs="Arial"/>
         </w:rPr>
+        <w:t xml:space="preserve"> sponsor</w:t>
+      </w:r>
+      <w:r>
+        <w:rPr>
+          <w:rFonts w:ascii="Arial" w:hAnsi="Arial" w:cs="Arial"/>
+        </w:rPr>
+        <w:t xml:space="preserve"> test</w:t>
+      </w:r>
+      <w:bookmarkEnd w:id="11"/>
+      <w:r>
+        <w:rPr>
+          <w:rFonts w:ascii="Arial" w:hAnsi="Arial" w:cs="Arial"/>
+        </w:rPr>
         <w:t xml:space="preserve"> </w:t>
       </w:r>
-      <w:proofErr w:type="gramStart"/>
-      <w:r>
-        <w:rPr>
-          <w:rFonts w:ascii="Arial" w:hAnsi="Arial" w:cs="Arial"/>
-        </w:rPr>
-        <w:t>sponsor</w:t>
-      </w:r>
-      <w:proofErr w:type="gramEnd"/>
-      <w:r>
-        <w:rPr>
-          <w:rFonts w:ascii="Arial" w:hAnsi="Arial" w:cs="Arial"/>
-        </w:rPr>
-        <w:t xml:space="preserve"> test</w:t>
-      </w:r>
-      <w:bookmarkEnd w:id="12"/>
-      <w:r>
-        <w:rPr>
-          <w:rFonts w:ascii="Arial" w:hAnsi="Arial" w:cs="Arial"/>
+    </w:p>
+    <w:p>
+      <w:pPr>
+        <w:rPr>
+          <w:rFonts w:ascii="Arial" w:hAnsi="Arial" w:cs="Arial"/>
+          <w:sz w:val="24"/>
+          <w:szCs w:val="24"/>
+        </w:rPr>
+      </w:pPr>
+    </w:p>
+    <w:p>
+      <w:pPr>
+        <w:rPr>
+          <w:rFonts w:ascii="Arial" w:hAnsi="Arial" w:cs="Arial"/>
+          <w:sz w:val="24"/>
+          <w:szCs w:val="24"/>
+        </w:rPr>
+      </w:pPr>
+      <w:proofErr w:type="spellStart"/>
+      <w:r>
+        <w:rPr>
+          <w:rFonts w:ascii="Arial" w:hAnsi="Arial" w:cs="Arial"/>
+          <w:sz w:val="24"/>
+          <w:szCs w:val="24"/>
+        </w:rPr>
+        <w:t>Aggregate</w:t>
+      </w:r>
+      <w:proofErr w:type="spellEnd"/>
+      <w:r>
+        <w:rPr>
+          <w:rFonts w:ascii="Arial" w:hAnsi="Arial" w:cs="Arial"/>
+          <w:sz w:val="24"/>
+          <w:szCs w:val="24"/>
         </w:rPr>
         <w:t xml:space="preserve"> </w:t>
       </w:r>
-    </w:p>
-    <w:p>
-      <w:pPr>
-        <w:rPr>
-          <w:rFonts w:ascii="Arial" w:hAnsi="Arial" w:cs="Arial"/>
-          <w:sz w:val="24"/>
-          <w:szCs w:val="24"/>
-        </w:rPr>
-      </w:pPr>
-    </w:p>
-    <w:p>
-      <w:pPr>
-        <w:rPr>
-          <w:rFonts w:ascii="Arial" w:hAnsi="Arial" w:cs="Arial"/>
-          <w:sz w:val="24"/>
-          <w:szCs w:val="24"/>
-        </w:rPr>
-      </w:pPr>
-      <w:proofErr w:type="spellStart"/>
-      <w:r>
-        <w:rPr>
-          <w:rFonts w:ascii="Arial" w:hAnsi="Arial" w:cs="Arial"/>
-          <w:sz w:val="24"/>
-          <w:szCs w:val="24"/>
-        </w:rPr>
-        <w:t>Aggregate</w:t>
+      <w:proofErr w:type="spellStart"/>
+      <w:r>
+        <w:rPr>
+          <w:rFonts w:ascii="Arial" w:hAnsi="Arial" w:cs="Arial"/>
+          <w:sz w:val="24"/>
+          <w:szCs w:val="24"/>
+        </w:rPr>
+        <w:t>Report</w:t>
       </w:r>
       <w:proofErr w:type="spellEnd"/>
       <w:r>
@@ -7090,24 +7087,6 @@
         </w:rPr>
         <w:t xml:space="preserve"> </w:t>
       </w:r>
-      <w:proofErr w:type="spellStart"/>
-      <w:r>
-        <w:rPr>
-          <w:rFonts w:ascii="Arial" w:hAnsi="Arial" w:cs="Arial"/>
-          <w:sz w:val="24"/>
-          <w:szCs w:val="24"/>
-        </w:rPr>
-        <w:t>Report</w:t>
-      </w:r>
-      <w:proofErr w:type="spellEnd"/>
-      <w:r>
-        <w:rPr>
-          <w:rFonts w:ascii="Arial" w:hAnsi="Arial" w:cs="Arial"/>
-          <w:sz w:val="24"/>
-          <w:szCs w:val="24"/>
-        </w:rPr>
-        <w:t xml:space="preserve"> </w:t>
-      </w:r>
     </w:p>
     <w:p>
       <w:pPr>
@@ -7125,7 +7104,7 @@
           <w:szCs w:val="24"/>
         </w:rPr>
         <w:drawing>
-          <wp:inline distT="0" distB="0" distL="0" distR="0">
+          <wp:inline distT="0" distB="0" distL="0" distR="0" wp14:anchorId="7FD54540" wp14:editId="33CE94F9">
             <wp:extent cx="5400675" cy="2324100"/>
             <wp:effectExtent l="0" t="0" r="9525" b="0"/>
             <wp:docPr id="23" name="Imagen 23"/>
@@ -7227,7 +7206,7 @@
           <w:szCs w:val="24"/>
         </w:rPr>
         <w:drawing>
-          <wp:inline distT="0" distB="0" distL="0" distR="0">
+          <wp:inline distT="0" distB="0" distL="0" distR="0" wp14:anchorId="1735E90E" wp14:editId="0A3A7456">
             <wp:extent cx="5400675" cy="2324100"/>
             <wp:effectExtent l="0" t="0" r="9525" b="0"/>
             <wp:docPr id="24" name="Imagen 24"/>
@@ -7373,7 +7352,7 @@
           <w:rFonts w:ascii="Arial" w:hAnsi="Arial" w:cs="Arial"/>
         </w:rPr>
       </w:pPr>
-      <w:bookmarkStart w:id="13" w:name="_Toc10507120"/>
+      <w:bookmarkStart w:id="12" w:name="_Toc10507120"/>
       <w:r>
         <w:rPr>
           <w:rFonts w:ascii="Arial" w:hAnsi="Arial" w:cs="Arial"/>
@@ -7427,7 +7406,7 @@
         </w:rPr>
         <w:t xml:space="preserve"> Test</w:t>
       </w:r>
-      <w:bookmarkEnd w:id="13"/>
+      <w:bookmarkEnd w:id="12"/>
       <w:r>
         <w:rPr>
           <w:rFonts w:ascii="Arial" w:hAnsi="Arial" w:cs="Arial"/>
@@ -7497,7 +7476,7 @@
           <w:szCs w:val="24"/>
         </w:rPr>
         <w:drawing>
-          <wp:inline distT="0" distB="0" distL="0" distR="0">
+          <wp:inline distT="0" distB="0" distL="0" distR="0" wp14:anchorId="7F8DCE32" wp14:editId="7E2C54E3">
             <wp:extent cx="5391150" cy="2247900"/>
             <wp:effectExtent l="0" t="0" r="0" b="0"/>
             <wp:docPr id="25" name="Imagen 25"/>
@@ -7599,7 +7578,7 @@
           <w:szCs w:val="24"/>
         </w:rPr>
         <w:drawing>
-          <wp:inline distT="0" distB="0" distL="0" distR="0">
+          <wp:inline distT="0" distB="0" distL="0" distR="0" wp14:anchorId="05C18B12" wp14:editId="6D00D5BA">
             <wp:extent cx="5391150" cy="2247900"/>
             <wp:effectExtent l="0" t="0" r="0" b="0"/>
             <wp:docPr id="26" name="Imagen 26"/>
@@ -7745,7 +7724,7 @@
           <w:rFonts w:ascii="Arial" w:hAnsi="Arial" w:cs="Arial"/>
         </w:rPr>
       </w:pPr>
-      <w:bookmarkStart w:id="14" w:name="_Toc10507121"/>
+      <w:bookmarkStart w:id="13" w:name="_Toc10507121"/>
       <w:r>
         <w:rPr>
           <w:rFonts w:ascii="Arial" w:hAnsi="Arial" w:cs="Arial"/>
@@ -7799,7 +7778,7 @@
         </w:rPr>
         <w:t xml:space="preserve"> test</w:t>
       </w:r>
-      <w:bookmarkEnd w:id="14"/>
+      <w:bookmarkEnd w:id="13"/>
       <w:r>
         <w:rPr>
           <w:rFonts w:ascii="Arial" w:hAnsi="Arial" w:cs="Arial"/>
@@ -7869,7 +7848,7 @@
           <w:szCs w:val="24"/>
         </w:rPr>
         <w:drawing>
-          <wp:inline distT="0" distB="0" distL="0" distR="0">
+          <wp:inline distT="0" distB="0" distL="0" distR="0" wp14:anchorId="54143682" wp14:editId="267BEF79">
             <wp:extent cx="5353050" cy="1905000"/>
             <wp:effectExtent l="0" t="0" r="0" b="0"/>
             <wp:docPr id="27" name="Imagen 27"/>
@@ -7971,7 +7950,7 @@
           <w:szCs w:val="24"/>
         </w:rPr>
         <w:drawing>
-          <wp:inline distT="0" distB="0" distL="0" distR="0">
+          <wp:inline distT="0" distB="0" distL="0" distR="0" wp14:anchorId="7B9EAB0D" wp14:editId="11151779">
             <wp:extent cx="5353050" cy="1905000"/>
             <wp:effectExtent l="0" t="0" r="0" b="0"/>
             <wp:docPr id="28" name="Imagen 28"/>
@@ -8144,7 +8123,7 @@
           <w:rFonts w:ascii="Arial" w:hAnsi="Arial" w:cs="Arial"/>
         </w:rPr>
       </w:pPr>
-      <w:bookmarkStart w:id="15" w:name="_Toc10507122"/>
+      <w:bookmarkStart w:id="14" w:name="_Toc10507122"/>
       <w:r>
         <w:rPr>
           <w:rFonts w:ascii="Arial" w:hAnsi="Arial" w:cs="Arial"/>
@@ -8204,7 +8183,7 @@
         </w:rPr>
         <w:t>test</w:t>
       </w:r>
-      <w:bookmarkEnd w:id="15"/>
+      <w:bookmarkEnd w:id="14"/>
       <w:r>
         <w:rPr>
           <w:rFonts w:ascii="Arial" w:hAnsi="Arial" w:cs="Arial"/>
@@ -8274,7 +8253,7 @@
           <w:szCs w:val="24"/>
         </w:rPr>
         <w:drawing>
-          <wp:inline distT="0" distB="0" distL="0" distR="0">
+          <wp:inline distT="0" distB="0" distL="0" distR="0" wp14:anchorId="71323946" wp14:editId="2ECC14BD">
             <wp:extent cx="5362575" cy="1905000"/>
             <wp:effectExtent l="0" t="0" r="9525" b="0"/>
             <wp:docPr id="29" name="Imagen 29"/>
@@ -8384,7 +8363,7 @@
           <w:szCs w:val="24"/>
         </w:rPr>
         <w:drawing>
-          <wp:inline distT="0" distB="0" distL="0" distR="0">
+          <wp:inline distT="0" distB="0" distL="0" distR="0" wp14:anchorId="6644561F" wp14:editId="66A8DDB1">
             <wp:extent cx="5362575" cy="1905000"/>
             <wp:effectExtent l="0" t="0" r="9525" b="0"/>
             <wp:docPr id="30" name="Imagen 30"/>
@@ -8557,7 +8536,7 @@
           <w:rFonts w:ascii="Arial" w:hAnsi="Arial" w:cs="Arial"/>
         </w:rPr>
       </w:pPr>
-      <w:bookmarkStart w:id="16" w:name="_Toc10507123"/>
+      <w:bookmarkStart w:id="15" w:name="_Toc10507123"/>
       <w:r>
         <w:rPr>
           <w:rFonts w:ascii="Arial" w:hAnsi="Arial" w:cs="Arial"/>
@@ -8599,7 +8578,7 @@
         </w:rPr>
         <w:t xml:space="preserve"> test</w:t>
       </w:r>
-      <w:bookmarkEnd w:id="16"/>
+      <w:bookmarkEnd w:id="15"/>
       <w:r>
         <w:rPr>
           <w:rFonts w:ascii="Arial" w:hAnsi="Arial" w:cs="Arial"/>
@@ -8669,7 +8648,7 @@
           <w:szCs w:val="24"/>
         </w:rPr>
         <w:drawing>
-          <wp:inline distT="0" distB="0" distL="0" distR="0">
+          <wp:inline distT="0" distB="0" distL="0" distR="0" wp14:anchorId="774DC7DB" wp14:editId="7DF926B9">
             <wp:extent cx="5400675" cy="1990725"/>
             <wp:effectExtent l="0" t="0" r="9525" b="9525"/>
             <wp:docPr id="31" name="Imagen 31"/>
@@ -8771,7 +8750,7 @@
           <w:szCs w:val="24"/>
         </w:rPr>
         <w:drawing>
-          <wp:inline distT="0" distB="0" distL="0" distR="0">
+          <wp:inline distT="0" distB="0" distL="0" distR="0" wp14:anchorId="5A4F854F" wp14:editId="37BA1C83">
             <wp:extent cx="5400675" cy="1990725"/>
             <wp:effectExtent l="0" t="0" r="9525" b="9525"/>
             <wp:docPr id="32" name="Imagen 32"/>
@@ -8935,7 +8914,7 @@
           <w:rFonts w:ascii="Arial" w:hAnsi="Arial" w:cs="Arial"/>
         </w:rPr>
       </w:pPr>
-      <w:bookmarkStart w:id="17" w:name="_Toc10507124"/>
+      <w:bookmarkStart w:id="16" w:name="_Toc10507124"/>
       <w:r>
         <w:rPr>
           <w:rFonts w:ascii="Arial" w:hAnsi="Arial" w:cs="Arial"/>
@@ -8975,7 +8954,7 @@
         </w:rPr>
         <w:t xml:space="preserve"> Sale Test</w:t>
       </w:r>
-      <w:bookmarkEnd w:id="17"/>
+      <w:bookmarkEnd w:id="16"/>
     </w:p>
     <w:p>
       <w:pPr>
@@ -9039,7 +9018,7 @@
           <w:szCs w:val="24"/>
         </w:rPr>
         <w:drawing>
-          <wp:inline distT="0" distB="0" distL="0" distR="0">
+          <wp:inline distT="0" distB="0" distL="0" distR="0" wp14:anchorId="79E4AE3E" wp14:editId="54FD8CDD">
             <wp:extent cx="5400675" cy="1990725"/>
             <wp:effectExtent l="0" t="0" r="9525" b="9525"/>
             <wp:docPr id="33" name="Imagen 33"/>
@@ -9141,7 +9120,7 @@
           <w:szCs w:val="24"/>
         </w:rPr>
         <w:drawing>
-          <wp:inline distT="0" distB="0" distL="0" distR="0">
+          <wp:inline distT="0" distB="0" distL="0" distR="0" wp14:anchorId="1E11DC5E" wp14:editId="2E3FD313">
             <wp:extent cx="5400675" cy="1990725"/>
             <wp:effectExtent l="0" t="0" r="9525" b="9525"/>
             <wp:docPr id="34" name="Imagen 34"/>
@@ -9305,7 +9284,7 @@
           <w:rFonts w:ascii="Arial" w:hAnsi="Arial" w:cs="Arial"/>
         </w:rPr>
       </w:pPr>
-      <w:bookmarkStart w:id="18" w:name="_Toc10507125"/>
+      <w:bookmarkStart w:id="17" w:name="_Toc10507125"/>
       <w:r>
         <w:rPr>
           <w:rFonts w:ascii="Arial" w:hAnsi="Arial" w:cs="Arial"/>
@@ -9351,7 +9330,7 @@
         </w:rPr>
         <w:t xml:space="preserve"> test</w:t>
       </w:r>
-      <w:bookmarkEnd w:id="18"/>
+      <w:bookmarkEnd w:id="17"/>
       <w:r>
         <w:rPr>
           <w:rFonts w:ascii="Arial" w:hAnsi="Arial" w:cs="Arial"/>
@@ -9421,7 +9400,7 @@
           <w:szCs w:val="24"/>
         </w:rPr>
         <w:drawing>
-          <wp:inline distT="0" distB="0" distL="0" distR="0">
+          <wp:inline distT="0" distB="0" distL="0" distR="0" wp14:anchorId="619139F8" wp14:editId="1B69D688">
             <wp:extent cx="5400675" cy="1990725"/>
             <wp:effectExtent l="0" t="0" r="9525" b="9525"/>
             <wp:docPr id="35" name="Imagen 35"/>
@@ -9523,7 +9502,7 @@
           <w:szCs w:val="24"/>
         </w:rPr>
         <w:drawing>
-          <wp:inline distT="0" distB="0" distL="0" distR="0">
+          <wp:inline distT="0" distB="0" distL="0" distR="0" wp14:anchorId="4657E76A" wp14:editId="35559657">
             <wp:extent cx="5400675" cy="1990725"/>
             <wp:effectExtent l="0" t="0" r="9525" b="9525"/>
             <wp:docPr id="36" name="Imagen 36"/>
@@ -9687,7 +9666,7 @@
           <w:rFonts w:ascii="Arial" w:hAnsi="Arial" w:cs="Arial"/>
         </w:rPr>
       </w:pPr>
-      <w:bookmarkStart w:id="19" w:name="_Toc10507126"/>
+      <w:bookmarkStart w:id="18" w:name="_Toc10507126"/>
       <w:r>
         <w:rPr>
           <w:rFonts w:ascii="Arial" w:hAnsi="Arial" w:cs="Arial"/>
@@ -9727,7 +9706,7 @@
         </w:rPr>
         <w:t xml:space="preserve"> test</w:t>
       </w:r>
-      <w:bookmarkEnd w:id="19"/>
+      <w:bookmarkEnd w:id="18"/>
       <w:r>
         <w:rPr>
           <w:rFonts w:ascii="Arial" w:hAnsi="Arial" w:cs="Arial"/>
@@ -9797,7 +9776,7 @@
           <w:szCs w:val="24"/>
         </w:rPr>
         <w:drawing>
-          <wp:inline distT="0" distB="0" distL="0" distR="0">
+          <wp:inline distT="0" distB="0" distL="0" distR="0" wp14:anchorId="2F75505D" wp14:editId="4298C193">
             <wp:extent cx="5400675" cy="1990725"/>
             <wp:effectExtent l="0" t="0" r="9525" b="9525"/>
             <wp:docPr id="37" name="Imagen 37"/>
@@ -9899,7 +9878,7 @@
           <w:szCs w:val="24"/>
         </w:rPr>
         <w:drawing>
-          <wp:inline distT="0" distB="0" distL="0" distR="0">
+          <wp:inline distT="0" distB="0" distL="0" distR="0" wp14:anchorId="7946EA4F" wp14:editId="3097C499">
             <wp:extent cx="5400675" cy="1990725"/>
             <wp:effectExtent l="0" t="0" r="9525" b="9525"/>
             <wp:docPr id="38" name="Imagen 38"/>
@@ -10072,7 +10051,7 @@
           <w:rFonts w:ascii="Arial" w:hAnsi="Arial" w:cs="Arial"/>
         </w:rPr>
       </w:pPr>
-      <w:bookmarkStart w:id="20" w:name="_Toc10507127"/>
+      <w:bookmarkStart w:id="19" w:name="_Toc10507127"/>
       <w:r>
         <w:rPr>
           <w:rFonts w:ascii="Arial" w:hAnsi="Arial" w:cs="Arial"/>
@@ -10106,7 +10085,7 @@
         </w:rPr>
         <w:t xml:space="preserve"> test</w:t>
       </w:r>
-      <w:bookmarkEnd w:id="20"/>
+      <w:bookmarkEnd w:id="19"/>
       <w:r>
         <w:rPr>
           <w:rFonts w:ascii="Arial" w:hAnsi="Arial" w:cs="Arial"/>
@@ -10177,7 +10156,7 @@
           <w:szCs w:val="24"/>
         </w:rPr>
         <w:drawing>
-          <wp:inline distT="0" distB="0" distL="0" distR="0">
+          <wp:inline distT="0" distB="0" distL="0" distR="0" wp14:anchorId="495DEAA3" wp14:editId="32FF4CE0">
             <wp:extent cx="5400675" cy="1647825"/>
             <wp:effectExtent l="0" t="0" r="9525" b="9525"/>
             <wp:docPr id="5" name="Imagen 5"/>
@@ -10272,7 +10251,7 @@
           <w:szCs w:val="24"/>
         </w:rPr>
         <w:drawing>
-          <wp:inline distT="0" distB="0" distL="0" distR="0">
+          <wp:inline distT="0" distB="0" distL="0" distR="0" wp14:anchorId="0735092A" wp14:editId="18AD574B">
             <wp:extent cx="5400675" cy="1647825"/>
             <wp:effectExtent l="0" t="0" r="9525" b="9525"/>
             <wp:docPr id="39" name="Imagen 39"/>
@@ -10468,7 +10447,7 @@
           <w:rFonts w:ascii="Arial" w:hAnsi="Arial" w:cs="Arial"/>
         </w:rPr>
       </w:pPr>
-      <w:bookmarkStart w:id="21" w:name="_Toc10507128"/>
+      <w:bookmarkStart w:id="20" w:name="_Toc10507128"/>
       <w:r>
         <w:rPr>
           <w:rFonts w:ascii="Arial" w:hAnsi="Arial" w:cs="Arial"/>
@@ -10502,7 +10481,7 @@
         </w:rPr>
         <w:t xml:space="preserve"> test</w:t>
       </w:r>
-      <w:bookmarkEnd w:id="21"/>
+      <w:bookmarkEnd w:id="20"/>
       <w:r>
         <w:rPr>
           <w:rFonts w:ascii="Arial" w:hAnsi="Arial" w:cs="Arial"/>
@@ -10572,7 +10551,7 @@
           <w:szCs w:val="24"/>
         </w:rPr>
         <w:drawing>
-          <wp:inline distT="0" distB="0" distL="0" distR="0">
+          <wp:inline distT="0" distB="0" distL="0" distR="0" wp14:anchorId="4CFA9337" wp14:editId="43EE7CF2">
             <wp:extent cx="5400675" cy="1647825"/>
             <wp:effectExtent l="0" t="0" r="9525" b="9525"/>
             <wp:docPr id="70" name="Imagen 70"/>
@@ -10692,7 +10671,7 @@
           <w:szCs w:val="24"/>
         </w:rPr>
         <w:drawing>
-          <wp:inline distT="0" distB="0" distL="0" distR="0">
+          <wp:inline distT="0" distB="0" distL="0" distR="0" wp14:anchorId="2F3C3332" wp14:editId="3384D27E">
             <wp:extent cx="5400675" cy="1647825"/>
             <wp:effectExtent l="0" t="0" r="9525" b="9525"/>
             <wp:docPr id="71" name="Imagen 71"/>
@@ -10865,7 +10844,7 @@
           <w:rFonts w:ascii="Arial" w:hAnsi="Arial" w:cs="Arial"/>
         </w:rPr>
       </w:pPr>
-      <w:bookmarkStart w:id="22" w:name="_Toc10507129"/>
+      <w:bookmarkStart w:id="21" w:name="_Toc10507129"/>
       <w:r>
         <w:rPr>
           <w:rFonts w:ascii="Arial" w:hAnsi="Arial" w:cs="Arial"/>
@@ -10905,7 +10884,7 @@
         </w:rPr>
         <w:t xml:space="preserve"> test</w:t>
       </w:r>
-      <w:bookmarkEnd w:id="22"/>
+      <w:bookmarkEnd w:id="21"/>
       <w:r>
         <w:rPr>
           <w:rFonts w:ascii="Arial" w:hAnsi="Arial" w:cs="Arial"/>
@@ -10975,7 +10954,7 @@
           <w:szCs w:val="24"/>
         </w:rPr>
         <w:drawing>
-          <wp:inline distT="0" distB="0" distL="0" distR="0">
+          <wp:inline distT="0" distB="0" distL="0" distR="0" wp14:anchorId="098BF0A3" wp14:editId="589B4DEB">
             <wp:extent cx="5400675" cy="1733550"/>
             <wp:effectExtent l="0" t="0" r="9525" b="0"/>
             <wp:docPr id="40" name="Imagen 40"/>
@@ -11077,7 +11056,7 @@
           <w:szCs w:val="24"/>
         </w:rPr>
         <w:drawing>
-          <wp:inline distT="0" distB="0" distL="0" distR="0">
+          <wp:inline distT="0" distB="0" distL="0" distR="0" wp14:anchorId="59090CC2" wp14:editId="4B3B46E4">
             <wp:extent cx="5400675" cy="2105025"/>
             <wp:effectExtent l="0" t="0" r="9525" b="9525"/>
             <wp:docPr id="41" name="Imagen 41"/>
@@ -11259,7 +11238,7 @@
           <w:rFonts w:ascii="Arial" w:hAnsi="Arial" w:cs="Arial"/>
         </w:rPr>
       </w:pPr>
-      <w:bookmarkStart w:id="23" w:name="_Toc10507130"/>
+      <w:bookmarkStart w:id="22" w:name="_Toc10507130"/>
       <w:r>
         <w:rPr>
           <w:rFonts w:ascii="Arial" w:hAnsi="Arial" w:cs="Arial"/>
@@ -11299,7 +11278,7 @@
         </w:rPr>
         <w:t xml:space="preserve"> test</w:t>
       </w:r>
-      <w:bookmarkEnd w:id="23"/>
+      <w:bookmarkEnd w:id="22"/>
       <w:r>
         <w:rPr>
           <w:rFonts w:ascii="Arial" w:hAnsi="Arial" w:cs="Arial"/>
@@ -11369,7 +11348,7 @@
           <w:szCs w:val="24"/>
         </w:rPr>
         <w:drawing>
-          <wp:inline distT="0" distB="0" distL="0" distR="0">
+          <wp:inline distT="0" distB="0" distL="0" distR="0" wp14:anchorId="3C1B7F8E" wp14:editId="05F9458E">
             <wp:extent cx="5400675" cy="1819275"/>
             <wp:effectExtent l="0" t="0" r="9525" b="9525"/>
             <wp:docPr id="42" name="Imagen 42"/>
@@ -11471,7 +11450,7 @@
           <w:szCs w:val="24"/>
         </w:rPr>
         <w:drawing>
-          <wp:inline distT="0" distB="0" distL="0" distR="0">
+          <wp:inline distT="0" distB="0" distL="0" distR="0" wp14:anchorId="46EDF954" wp14:editId="3282F3D1">
             <wp:extent cx="5400675" cy="2209800"/>
             <wp:effectExtent l="0" t="0" r="9525" b="0"/>
             <wp:docPr id="43" name="Imagen 43"/>
@@ -11644,7 +11623,7 @@
           <w:rFonts w:ascii="Arial" w:hAnsi="Arial" w:cs="Arial"/>
         </w:rPr>
       </w:pPr>
-      <w:bookmarkStart w:id="24" w:name="_Toc10507131"/>
+      <w:bookmarkStart w:id="23" w:name="_Toc10507131"/>
       <w:r>
         <w:rPr>
           <w:rFonts w:ascii="Arial" w:hAnsi="Arial" w:cs="Arial"/>
@@ -11704,7 +11683,7 @@
         </w:rPr>
         <w:t>test</w:t>
       </w:r>
-      <w:bookmarkEnd w:id="24"/>
+      <w:bookmarkEnd w:id="23"/>
       <w:r>
         <w:rPr>
           <w:rFonts w:ascii="Arial" w:hAnsi="Arial" w:cs="Arial"/>
@@ -11774,7 +11753,7 @@
           <w:szCs w:val="24"/>
         </w:rPr>
         <w:drawing>
-          <wp:inline distT="0" distB="0" distL="0" distR="0">
+          <wp:inline distT="0" distB="0" distL="0" distR="0" wp14:anchorId="64D06CC5" wp14:editId="2AE9A539">
             <wp:extent cx="5400675" cy="1990725"/>
             <wp:effectExtent l="0" t="0" r="9525" b="9525"/>
             <wp:docPr id="44" name="Imagen 44"/>
@@ -11876,7 +11855,7 @@
           <w:szCs w:val="24"/>
         </w:rPr>
         <w:drawing>
-          <wp:inline distT="0" distB="0" distL="0" distR="0">
+          <wp:inline distT="0" distB="0" distL="0" distR="0" wp14:anchorId="60744582" wp14:editId="679B8934">
             <wp:extent cx="5400675" cy="1990725"/>
             <wp:effectExtent l="0" t="0" r="9525" b="9525"/>
             <wp:docPr id="45" name="Imagen 45"/>
@@ -12056,7 +12035,7 @@
         <w:lastRenderedPageBreak/>
         <w:t xml:space="preserve"> </w:t>
       </w:r>
-      <w:bookmarkStart w:id="25" w:name="_Toc10507132"/>
+      <w:bookmarkStart w:id="24" w:name="_Toc10507132"/>
       <w:proofErr w:type="spellStart"/>
       <w:r>
         <w:rPr>
@@ -12085,7 +12064,7 @@
         </w:rPr>
         <w:t xml:space="preserve"> test</w:t>
       </w:r>
-      <w:bookmarkEnd w:id="25"/>
+      <w:bookmarkEnd w:id="24"/>
     </w:p>
     <w:p>
       <w:pPr>
@@ -12149,7 +12128,7 @@
           <w:szCs w:val="24"/>
         </w:rPr>
         <w:drawing>
-          <wp:inline distT="0" distB="0" distL="0" distR="0">
+          <wp:inline distT="0" distB="0" distL="0" distR="0" wp14:anchorId="54EB8F31" wp14:editId="6BE13BF1">
             <wp:extent cx="5400675" cy="1990725"/>
             <wp:effectExtent l="0" t="0" r="9525" b="9525"/>
             <wp:docPr id="46" name="Imagen 46"/>
@@ -12251,7 +12230,7 @@
           <w:szCs w:val="24"/>
         </w:rPr>
         <w:drawing>
-          <wp:inline distT="0" distB="0" distL="0" distR="0">
+          <wp:inline distT="0" distB="0" distL="0" distR="0" wp14:anchorId="3AC57108" wp14:editId="438E09B6">
             <wp:extent cx="5400675" cy="1990725"/>
             <wp:effectExtent l="0" t="0" r="9525" b="9525"/>
             <wp:docPr id="47" name="Imagen 47"/>
@@ -12424,7 +12403,7 @@
           <w:rFonts w:ascii="Arial" w:hAnsi="Arial" w:cs="Arial"/>
         </w:rPr>
       </w:pPr>
-      <w:bookmarkStart w:id="26" w:name="_Toc10507133"/>
+      <w:bookmarkStart w:id="25" w:name="_Toc10507133"/>
       <w:r>
         <w:rPr>
           <w:rFonts w:ascii="Arial" w:hAnsi="Arial" w:cs="Arial"/>
@@ -12478,7 +12457,7 @@
         </w:rPr>
         <w:t xml:space="preserve"> test</w:t>
       </w:r>
-      <w:bookmarkEnd w:id="26"/>
+      <w:bookmarkEnd w:id="25"/>
       <w:r>
         <w:rPr>
           <w:rFonts w:ascii="Arial" w:hAnsi="Arial" w:cs="Arial"/>
@@ -12548,7 +12527,7 @@
           <w:szCs w:val="24"/>
         </w:rPr>
         <w:drawing>
-          <wp:inline distT="0" distB="0" distL="0" distR="0">
+          <wp:inline distT="0" distB="0" distL="0" distR="0" wp14:anchorId="3B1761BC" wp14:editId="0B0D423E">
             <wp:extent cx="5353050" cy="1905000"/>
             <wp:effectExtent l="0" t="0" r="0" b="0"/>
             <wp:docPr id="48" name="Imagen 48"/>
@@ -12650,7 +12629,7 @@
           <w:szCs w:val="24"/>
         </w:rPr>
         <w:drawing>
-          <wp:inline distT="0" distB="0" distL="0" distR="0">
+          <wp:inline distT="0" distB="0" distL="0" distR="0" wp14:anchorId="16B2E8F1" wp14:editId="689F23AA">
             <wp:extent cx="5353050" cy="1905000"/>
             <wp:effectExtent l="0" t="0" r="0" b="0"/>
             <wp:docPr id="49" name="Imagen 49"/>
@@ -12832,7 +12811,7 @@
           <w:rFonts w:ascii="Arial" w:hAnsi="Arial" w:cs="Arial"/>
         </w:rPr>
       </w:pPr>
-      <w:bookmarkStart w:id="27" w:name="_Toc10507134"/>
+      <w:bookmarkStart w:id="26" w:name="_Toc10507134"/>
       <w:r>
         <w:rPr>
           <w:rFonts w:ascii="Arial" w:hAnsi="Arial" w:cs="Arial"/>
@@ -12846,19 +12825,11 @@
         </w:rPr>
         <w:t>34.</w:t>
       </w:r>
-      <w:proofErr w:type="gramStart"/>
-      <w:r>
-        <w:rPr>
-          <w:rFonts w:ascii="Arial" w:hAnsi="Arial" w:cs="Arial"/>
-        </w:rPr>
-        <w:t>1,UC</w:t>
-      </w:r>
-      <w:proofErr w:type="gramEnd"/>
-      <w:r>
-        <w:rPr>
-          <w:rFonts w:ascii="Arial" w:hAnsi="Arial" w:cs="Arial"/>
-        </w:rPr>
-        <w:t>34.2,UC34.3</w:t>
+      <w:r>
+        <w:rPr>
+          <w:rFonts w:ascii="Arial" w:hAnsi="Arial" w:cs="Arial"/>
+        </w:rPr>
+        <w:t>1,UC34.2,UC34.3</w:t>
       </w:r>
       <w:r>
         <w:rPr>
@@ -12886,7 +12857,7 @@
         </w:rPr>
         <w:t>test</w:t>
       </w:r>
-      <w:bookmarkEnd w:id="27"/>
+      <w:bookmarkEnd w:id="26"/>
       <w:r>
         <w:rPr>
           <w:rFonts w:ascii="Arial" w:hAnsi="Arial" w:cs="Arial"/>
@@ -12956,7 +12927,7 @@
           <w:szCs w:val="24"/>
         </w:rPr>
         <w:drawing>
-          <wp:inline distT="0" distB="0" distL="0" distR="0">
+          <wp:inline distT="0" distB="0" distL="0" distR="0" wp14:anchorId="3C2820DA" wp14:editId="6A811AD8">
             <wp:extent cx="5400675" cy="1866900"/>
             <wp:effectExtent l="0" t="0" r="9525" b="0"/>
             <wp:docPr id="50" name="Imagen 50"/>
@@ -13066,7 +13037,7 @@
           <w:szCs w:val="24"/>
         </w:rPr>
         <w:drawing>
-          <wp:inline distT="0" distB="0" distL="0" distR="0">
+          <wp:inline distT="0" distB="0" distL="0" distR="0" wp14:anchorId="75EFAD87" wp14:editId="06E104D0">
             <wp:extent cx="5391150" cy="2124075"/>
             <wp:effectExtent l="0" t="0" r="0" b="9525"/>
             <wp:docPr id="51" name="Imagen 51"/>
@@ -13239,7 +13210,7 @@
           <w:rFonts w:ascii="Arial" w:hAnsi="Arial" w:cs="Arial"/>
         </w:rPr>
       </w:pPr>
-      <w:bookmarkStart w:id="28" w:name="_Toc10507135"/>
+      <w:bookmarkStart w:id="27" w:name="_Toc10507135"/>
       <w:r>
         <w:rPr>
           <w:rFonts w:ascii="Arial" w:hAnsi="Arial" w:cs="Arial"/>
@@ -13293,7 +13264,7 @@
         </w:rPr>
         <w:t xml:space="preserve"> test</w:t>
       </w:r>
-      <w:bookmarkEnd w:id="28"/>
+      <w:bookmarkEnd w:id="27"/>
       <w:r>
         <w:rPr>
           <w:rFonts w:ascii="Arial" w:hAnsi="Arial" w:cs="Arial"/>
@@ -13363,7 +13334,7 @@
           <w:szCs w:val="24"/>
         </w:rPr>
         <w:drawing>
-          <wp:inline distT="0" distB="0" distL="0" distR="0">
+          <wp:inline distT="0" distB="0" distL="0" distR="0" wp14:anchorId="01826147" wp14:editId="01DA9FBD">
             <wp:extent cx="5400675" cy="1990725"/>
             <wp:effectExtent l="0" t="0" r="9525" b="9525"/>
             <wp:docPr id="52" name="Imagen 52"/>
@@ -13465,7 +13436,7 @@
           <w:szCs w:val="24"/>
         </w:rPr>
         <w:drawing>
-          <wp:inline distT="0" distB="0" distL="0" distR="0">
+          <wp:inline distT="0" distB="0" distL="0" distR="0" wp14:anchorId="3B2EB8F4" wp14:editId="0A7A3CD3">
             <wp:extent cx="5400675" cy="1990725"/>
             <wp:effectExtent l="0" t="0" r="9525" b="9525"/>
             <wp:docPr id="53" name="Imagen 53"/>
@@ -13638,7 +13609,7 @@
           <w:rFonts w:ascii="Arial" w:hAnsi="Arial" w:cs="Arial"/>
         </w:rPr>
       </w:pPr>
-      <w:bookmarkStart w:id="29" w:name="_Toc10507136"/>
+      <w:bookmarkStart w:id="28" w:name="_Toc10507136"/>
       <w:r>
         <w:rPr>
           <w:rFonts w:ascii="Arial" w:hAnsi="Arial" w:cs="Arial"/>
@@ -13670,7 +13641,7 @@
         </w:rPr>
         <w:t xml:space="preserve"> test</w:t>
       </w:r>
-      <w:bookmarkEnd w:id="29"/>
+      <w:bookmarkEnd w:id="28"/>
       <w:r>
         <w:rPr>
           <w:rFonts w:ascii="Arial" w:hAnsi="Arial" w:cs="Arial"/>
@@ -13740,7 +13711,7 @@
           <w:szCs w:val="24"/>
         </w:rPr>
         <w:drawing>
-          <wp:inline distT="0" distB="0" distL="0" distR="0">
+          <wp:inline distT="0" distB="0" distL="0" distR="0" wp14:anchorId="0E7C1D28" wp14:editId="4A774B57">
             <wp:extent cx="5400675" cy="1914525"/>
             <wp:effectExtent l="0" t="0" r="9525" b="9525"/>
             <wp:docPr id="54" name="Imagen 54"/>
@@ -13842,7 +13813,7 @@
           <w:szCs w:val="24"/>
         </w:rPr>
         <w:drawing>
-          <wp:inline distT="0" distB="0" distL="0" distR="0">
+          <wp:inline distT="0" distB="0" distL="0" distR="0" wp14:anchorId="5D923134" wp14:editId="4C76879C">
             <wp:extent cx="5400675" cy="1914525"/>
             <wp:effectExtent l="0" t="0" r="9525" b="9525"/>
             <wp:docPr id="55" name="Imagen 55"/>
@@ -14024,7 +13995,7 @@
           <w:rFonts w:ascii="Arial" w:hAnsi="Arial" w:cs="Arial"/>
         </w:rPr>
       </w:pPr>
-      <w:bookmarkStart w:id="30" w:name="_Toc10507137"/>
+      <w:bookmarkStart w:id="29" w:name="_Toc10507137"/>
       <w:r>
         <w:rPr>
           <w:rFonts w:ascii="Arial" w:hAnsi="Arial" w:cs="Arial"/>
@@ -14088,65 +14059,57 @@
         <w:rPr>
           <w:rFonts w:ascii="Arial" w:hAnsi="Arial" w:cs="Arial"/>
         </w:rPr>
+        <w:t xml:space="preserve"> Actor </w:t>
+      </w:r>
+      <w:r>
+        <w:rPr>
+          <w:rFonts w:ascii="Arial" w:hAnsi="Arial" w:cs="Arial"/>
+        </w:rPr>
+        <w:t>test</w:t>
+      </w:r>
+      <w:bookmarkEnd w:id="29"/>
+      <w:r>
+        <w:rPr>
+          <w:rFonts w:ascii="Arial" w:hAnsi="Arial" w:cs="Arial"/>
+        </w:rPr>
         <w:t xml:space="preserve"> </w:t>
       </w:r>
-      <w:proofErr w:type="gramStart"/>
-      <w:r>
-        <w:rPr>
-          <w:rFonts w:ascii="Arial" w:hAnsi="Arial" w:cs="Arial"/>
-        </w:rPr>
-        <w:t xml:space="preserve">Actor </w:t>
-      </w:r>
-      <w:r>
-        <w:rPr>
-          <w:rFonts w:ascii="Arial" w:hAnsi="Arial" w:cs="Arial"/>
-        </w:rPr>
-        <w:t>test</w:t>
-      </w:r>
-      <w:bookmarkEnd w:id="30"/>
-      <w:proofErr w:type="gramEnd"/>
-      <w:r>
-        <w:rPr>
-          <w:rFonts w:ascii="Arial" w:hAnsi="Arial" w:cs="Arial"/>
+    </w:p>
+    <w:p>
+      <w:pPr>
+        <w:rPr>
+          <w:rFonts w:ascii="Arial" w:hAnsi="Arial" w:cs="Arial"/>
+          <w:sz w:val="24"/>
+          <w:szCs w:val="24"/>
+        </w:rPr>
+      </w:pPr>
+    </w:p>
+    <w:p>
+      <w:pPr>
+        <w:rPr>
+          <w:rFonts w:ascii="Arial" w:hAnsi="Arial" w:cs="Arial"/>
+          <w:sz w:val="24"/>
+          <w:szCs w:val="24"/>
+        </w:rPr>
+      </w:pPr>
+      <w:proofErr w:type="spellStart"/>
+      <w:r>
+        <w:rPr>
+          <w:rFonts w:ascii="Arial" w:hAnsi="Arial" w:cs="Arial"/>
+          <w:sz w:val="24"/>
+          <w:szCs w:val="24"/>
+        </w:rPr>
+        <w:t>Aggregate</w:t>
+      </w:r>
+      <w:proofErr w:type="spellEnd"/>
+      <w:r>
+        <w:rPr>
+          <w:rFonts w:ascii="Arial" w:hAnsi="Arial" w:cs="Arial"/>
+          <w:sz w:val="24"/>
+          <w:szCs w:val="24"/>
         </w:rPr>
         <w:t xml:space="preserve"> </w:t>
       </w:r>
-    </w:p>
-    <w:p>
-      <w:pPr>
-        <w:rPr>
-          <w:rFonts w:ascii="Arial" w:hAnsi="Arial" w:cs="Arial"/>
-          <w:sz w:val="24"/>
-          <w:szCs w:val="24"/>
-        </w:rPr>
-      </w:pPr>
-    </w:p>
-    <w:p>
-      <w:pPr>
-        <w:rPr>
-          <w:rFonts w:ascii="Arial" w:hAnsi="Arial" w:cs="Arial"/>
-          <w:sz w:val="24"/>
-          <w:szCs w:val="24"/>
-        </w:rPr>
-      </w:pPr>
-      <w:proofErr w:type="spellStart"/>
-      <w:r>
-        <w:rPr>
-          <w:rFonts w:ascii="Arial" w:hAnsi="Arial" w:cs="Arial"/>
-          <w:sz w:val="24"/>
-          <w:szCs w:val="24"/>
-        </w:rPr>
-        <w:t>Aggregate</w:t>
-      </w:r>
-      <w:proofErr w:type="spellEnd"/>
-      <w:r>
-        <w:rPr>
-          <w:rFonts w:ascii="Arial" w:hAnsi="Arial" w:cs="Arial"/>
-          <w:sz w:val="24"/>
-          <w:szCs w:val="24"/>
-        </w:rPr>
-        <w:t xml:space="preserve"> </w:t>
-      </w:r>
       <w:proofErr w:type="spellStart"/>
       <w:r>
         <w:rPr>
@@ -14174,7 +14137,7 @@
           <w:szCs w:val="24"/>
         </w:rPr>
         <w:drawing>
-          <wp:inline distT="0" distB="0" distL="0" distR="0">
+          <wp:inline distT="0" distB="0" distL="0" distR="0" wp14:anchorId="7A3D3ED7" wp14:editId="1AA0AFC6">
             <wp:extent cx="5400675" cy="1914525"/>
             <wp:effectExtent l="0" t="0" r="9525" b="9525"/>
             <wp:docPr id="56" name="Imagen 56"/>
@@ -14276,7 +14239,7 @@
           <w:szCs w:val="24"/>
         </w:rPr>
         <w:drawing>
-          <wp:inline distT="0" distB="0" distL="0" distR="0">
+          <wp:inline distT="0" distB="0" distL="0" distR="0" wp14:anchorId="2184078A" wp14:editId="6121ECFB">
             <wp:extent cx="5400675" cy="1914525"/>
             <wp:effectExtent l="0" t="0" r="9525" b="9525"/>
             <wp:docPr id="57" name="Imagen 57"/>
@@ -14458,7 +14421,7 @@
           <w:rFonts w:ascii="Arial" w:hAnsi="Arial" w:cs="Arial"/>
         </w:rPr>
       </w:pPr>
-      <w:bookmarkStart w:id="31" w:name="_Toc10507138"/>
+      <w:bookmarkStart w:id="30" w:name="_Toc10507138"/>
       <w:r>
         <w:rPr>
           <w:rFonts w:ascii="Arial" w:hAnsi="Arial" w:cs="Arial"/>
@@ -14506,7 +14469,7 @@
         </w:rPr>
         <w:t xml:space="preserve"> test</w:t>
       </w:r>
-      <w:bookmarkEnd w:id="31"/>
+      <w:bookmarkEnd w:id="30"/>
       <w:r>
         <w:rPr>
           <w:rFonts w:ascii="Arial" w:hAnsi="Arial" w:cs="Arial"/>
@@ -14576,7 +14539,7 @@
           <w:szCs w:val="24"/>
         </w:rPr>
         <w:drawing>
-          <wp:inline distT="0" distB="0" distL="0" distR="0">
+          <wp:inline distT="0" distB="0" distL="0" distR="0" wp14:anchorId="6D8D4DB2" wp14:editId="60EA90CF">
             <wp:extent cx="5400675" cy="1647825"/>
             <wp:effectExtent l="0" t="0" r="9525" b="9525"/>
             <wp:docPr id="73" name="Imagen 73"/>
@@ -14678,7 +14641,7 @@
           <w:szCs w:val="24"/>
         </w:rPr>
         <w:drawing>
-          <wp:inline distT="0" distB="0" distL="0" distR="0">
+          <wp:inline distT="0" distB="0" distL="0" distR="0" wp14:anchorId="21C24BD0" wp14:editId="35E332A5">
             <wp:extent cx="5400675" cy="1647825"/>
             <wp:effectExtent l="0" t="0" r="9525" b="9525"/>
             <wp:docPr id="75" name="Imagen 75"/>
@@ -14869,7 +14832,7 @@
           <w:rFonts w:ascii="Arial" w:hAnsi="Arial" w:cs="Arial"/>
         </w:rPr>
       </w:pPr>
-      <w:bookmarkStart w:id="32" w:name="_Toc10507139"/>
+      <w:bookmarkStart w:id="31" w:name="_Toc10507139"/>
       <w:r>
         <w:rPr>
           <w:rFonts w:ascii="Arial" w:hAnsi="Arial" w:cs="Arial"/>
@@ -14915,7 +14878,7 @@
         </w:rPr>
         <w:t xml:space="preserve"> test</w:t>
       </w:r>
-      <w:bookmarkEnd w:id="32"/>
+      <w:bookmarkEnd w:id="31"/>
       <w:r>
         <w:rPr>
           <w:rFonts w:ascii="Arial" w:hAnsi="Arial" w:cs="Arial"/>
@@ -14985,7 +14948,7 @@
           <w:szCs w:val="24"/>
         </w:rPr>
         <w:drawing>
-          <wp:inline distT="0" distB="0" distL="0" distR="0">
+          <wp:inline distT="0" distB="0" distL="0" distR="0" wp14:anchorId="681AB3BD" wp14:editId="636E44A8">
             <wp:extent cx="5400675" cy="1647825"/>
             <wp:effectExtent l="0" t="0" r="9525" b="9525"/>
             <wp:docPr id="76" name="Imagen 76"/>
@@ -15096,7 +15059,7 @@
           <w:szCs w:val="24"/>
         </w:rPr>
         <w:drawing>
-          <wp:inline distT="0" distB="0" distL="0" distR="0">
+          <wp:inline distT="0" distB="0" distL="0" distR="0" wp14:anchorId="184CC98F" wp14:editId="54DD3556">
             <wp:extent cx="5400675" cy="1647825"/>
             <wp:effectExtent l="0" t="0" r="9525" b="9525"/>
             <wp:docPr id="77" name="Imagen 77"/>
@@ -15287,7 +15250,7 @@
           <w:rFonts w:ascii="Arial" w:hAnsi="Arial" w:cs="Arial"/>
         </w:rPr>
       </w:pPr>
-      <w:bookmarkStart w:id="33" w:name="_Toc10507140"/>
+      <w:bookmarkStart w:id="32" w:name="_Toc10507140"/>
       <w:r>
         <w:rPr>
           <w:rFonts w:ascii="Arial" w:hAnsi="Arial" w:cs="Arial"/>
@@ -15333,7 +15296,7 @@
         </w:rPr>
         <w:t xml:space="preserve"> test</w:t>
       </w:r>
-      <w:bookmarkEnd w:id="33"/>
+      <w:bookmarkEnd w:id="32"/>
       <w:r>
         <w:rPr>
           <w:rFonts w:ascii="Arial" w:hAnsi="Arial" w:cs="Arial"/>
@@ -15403,7 +15366,7 @@
           <w:szCs w:val="24"/>
         </w:rPr>
         <w:drawing>
-          <wp:inline distT="0" distB="0" distL="0" distR="0">
+          <wp:inline distT="0" distB="0" distL="0" distR="0" wp14:anchorId="4553FB89" wp14:editId="41E581B3">
             <wp:extent cx="5400675" cy="1647825"/>
             <wp:effectExtent l="0" t="0" r="9525" b="9525"/>
             <wp:docPr id="78" name="Imagen 78"/>
@@ -15505,7 +15468,7 @@
           <w:szCs w:val="24"/>
         </w:rPr>
         <w:drawing>
-          <wp:inline distT="0" distB="0" distL="0" distR="0">
+          <wp:inline distT="0" distB="0" distL="0" distR="0" wp14:anchorId="1CAD7C15" wp14:editId="467DF31E">
             <wp:extent cx="5400675" cy="1647825"/>
             <wp:effectExtent l="0" t="0" r="9525" b="9525"/>
             <wp:docPr id="79" name="Imagen 79"/>
@@ -15705,7 +15668,7 @@
           <w:rFonts w:ascii="Arial" w:hAnsi="Arial" w:cs="Arial"/>
         </w:rPr>
       </w:pPr>
-      <w:bookmarkStart w:id="34" w:name="_Toc10507141"/>
+      <w:bookmarkStart w:id="33" w:name="_Toc10507141"/>
       <w:r>
         <w:rPr>
           <w:rFonts w:ascii="Arial" w:hAnsi="Arial" w:cs="Arial"/>
@@ -15765,7 +15728,7 @@
         </w:rPr>
         <w:t xml:space="preserve"> test</w:t>
       </w:r>
-      <w:bookmarkEnd w:id="34"/>
+      <w:bookmarkEnd w:id="33"/>
       <w:r>
         <w:rPr>
           <w:rFonts w:ascii="Arial" w:hAnsi="Arial" w:cs="Arial"/>
@@ -15835,7 +15798,7 @@
           <w:szCs w:val="24"/>
         </w:rPr>
         <w:drawing>
-          <wp:inline distT="0" distB="0" distL="0" distR="0">
+          <wp:inline distT="0" distB="0" distL="0" distR="0" wp14:anchorId="68E4964B" wp14:editId="2466B7A1">
             <wp:extent cx="5400675" cy="1647825"/>
             <wp:effectExtent l="0" t="0" r="9525" b="9525"/>
             <wp:docPr id="80" name="Imagen 80"/>
@@ -15937,7 +15900,7 @@
           <w:szCs w:val="24"/>
         </w:rPr>
         <w:drawing>
-          <wp:inline distT="0" distB="0" distL="0" distR="0">
+          <wp:inline distT="0" distB="0" distL="0" distR="0" wp14:anchorId="139F630C" wp14:editId="64A788BE">
             <wp:extent cx="5400675" cy="1647825"/>
             <wp:effectExtent l="0" t="0" r="9525" b="9525"/>
             <wp:docPr id="81" name="Imagen 81"/>
@@ -16137,7 +16100,7 @@
           <w:rFonts w:ascii="Arial" w:hAnsi="Arial" w:cs="Arial"/>
         </w:rPr>
       </w:pPr>
-      <w:bookmarkStart w:id="35" w:name="_Toc10507142"/>
+      <w:bookmarkStart w:id="34" w:name="_Toc10507142"/>
       <w:r>
         <w:rPr>
           <w:rFonts w:ascii="Arial" w:hAnsi="Arial" w:cs="Arial"/>
@@ -16191,7 +16154,7 @@
         </w:rPr>
         <w:t xml:space="preserve"> test</w:t>
       </w:r>
-      <w:bookmarkEnd w:id="35"/>
+      <w:bookmarkEnd w:id="34"/>
       <w:r>
         <w:rPr>
           <w:rFonts w:ascii="Arial" w:hAnsi="Arial" w:cs="Arial"/>
@@ -16261,7 +16224,7 @@
           <w:szCs w:val="24"/>
         </w:rPr>
         <w:drawing>
-          <wp:inline distT="0" distB="0" distL="0" distR="0">
+          <wp:inline distT="0" distB="0" distL="0" distR="0" wp14:anchorId="0A35C282" wp14:editId="4B73B4C4">
             <wp:extent cx="5362575" cy="1905000"/>
             <wp:effectExtent l="0" t="0" r="9525" b="0"/>
             <wp:docPr id="58" name="Imagen 58"/>
@@ -16363,7 +16326,7 @@
           <w:szCs w:val="24"/>
         </w:rPr>
         <w:drawing>
-          <wp:inline distT="0" distB="0" distL="0" distR="0">
+          <wp:inline distT="0" distB="0" distL="0" distR="0" wp14:anchorId="30EA9E3E" wp14:editId="33C57E9A">
             <wp:extent cx="5362575" cy="1905000"/>
             <wp:effectExtent l="0" t="0" r="9525" b="0"/>
             <wp:docPr id="59" name="Imagen 59"/>
@@ -16545,7 +16508,7 @@
           <w:rFonts w:ascii="Arial" w:hAnsi="Arial" w:cs="Arial"/>
         </w:rPr>
       </w:pPr>
-      <w:bookmarkStart w:id="36" w:name="_Toc10507143"/>
+      <w:bookmarkStart w:id="35" w:name="_Toc10507143"/>
       <w:r>
         <w:rPr>
           <w:rFonts w:ascii="Arial" w:hAnsi="Arial" w:cs="Arial"/>
@@ -16605,7 +16568,7 @@
         </w:rPr>
         <w:t>test</w:t>
       </w:r>
-      <w:bookmarkEnd w:id="36"/>
+      <w:bookmarkEnd w:id="35"/>
       <w:r>
         <w:rPr>
           <w:rFonts w:ascii="Arial" w:hAnsi="Arial" w:cs="Arial"/>
@@ -16675,7 +16638,7 @@
           <w:szCs w:val="24"/>
         </w:rPr>
         <w:drawing>
-          <wp:inline distT="0" distB="0" distL="0" distR="0">
+          <wp:inline distT="0" distB="0" distL="0" distR="0" wp14:anchorId="3A9697C3" wp14:editId="3E48E80F">
             <wp:extent cx="5362575" cy="1905000"/>
             <wp:effectExtent l="0" t="0" r="9525" b="0"/>
             <wp:docPr id="60" name="Imagen 60"/>
@@ -16777,7 +16740,7 @@
           <w:szCs w:val="24"/>
         </w:rPr>
         <w:drawing>
-          <wp:inline distT="0" distB="0" distL="0" distR="0">
+          <wp:inline distT="0" distB="0" distL="0" distR="0" wp14:anchorId="0DFB6796" wp14:editId="00C19AB2">
             <wp:extent cx="5362575" cy="1905000"/>
             <wp:effectExtent l="0" t="0" r="9525" b="0"/>
             <wp:docPr id="61" name="Imagen 61"/>
@@ -16959,7 +16922,7 @@
           <w:rFonts w:ascii="Arial" w:hAnsi="Arial" w:cs="Arial"/>
         </w:rPr>
       </w:pPr>
-      <w:bookmarkStart w:id="37" w:name="_Toc10507144"/>
+      <w:bookmarkStart w:id="36" w:name="_Toc10507144"/>
       <w:r>
         <w:rPr>
           <w:rFonts w:ascii="Arial" w:hAnsi="Arial" w:cs="Arial"/>
@@ -17005,7 +16968,7 @@
         </w:rPr>
         <w:t xml:space="preserve"> test</w:t>
       </w:r>
-      <w:bookmarkEnd w:id="37"/>
+      <w:bookmarkEnd w:id="36"/>
       <w:r>
         <w:rPr>
           <w:rFonts w:ascii="Arial" w:hAnsi="Arial" w:cs="Arial"/>
@@ -17075,7 +17038,7 @@
           <w:szCs w:val="24"/>
         </w:rPr>
         <w:drawing>
-          <wp:inline distT="0" distB="0" distL="0" distR="0">
+          <wp:inline distT="0" distB="0" distL="0" distR="0" wp14:anchorId="1E5850CB" wp14:editId="3D204314">
             <wp:extent cx="5410200" cy="1905000"/>
             <wp:effectExtent l="0" t="0" r="0" b="0"/>
             <wp:docPr id="62" name="Imagen 62"/>
@@ -17177,7 +17140,7 @@
           <w:szCs w:val="24"/>
         </w:rPr>
         <w:drawing>
-          <wp:inline distT="0" distB="0" distL="0" distR="0">
+          <wp:inline distT="0" distB="0" distL="0" distR="0" wp14:anchorId="19BA389D" wp14:editId="181A8ED8">
             <wp:extent cx="5410200" cy="1905000"/>
             <wp:effectExtent l="0" t="0" r="0" b="0"/>
             <wp:docPr id="63" name="Imagen 63"/>
@@ -17359,7 +17322,7 @@
           <w:rFonts w:ascii="Arial" w:hAnsi="Arial" w:cs="Arial"/>
         </w:rPr>
       </w:pPr>
-      <w:bookmarkStart w:id="38" w:name="_Toc10507145"/>
+      <w:bookmarkStart w:id="37" w:name="_Toc10507145"/>
       <w:r>
         <w:rPr>
           <w:rFonts w:ascii="Arial" w:hAnsi="Arial" w:cs="Arial"/>
@@ -17398,7 +17361,6 @@
         <w:t xml:space="preserve"> </w:t>
       </w:r>
       <w:proofErr w:type="spellStart"/>
-      <w:proofErr w:type="gramStart"/>
       <w:r>
         <w:rPr>
           <w:rFonts w:ascii="Arial" w:hAnsi="Arial" w:cs="Arial"/>
@@ -17418,8 +17380,7 @@
         </w:rPr>
         <w:t xml:space="preserve"> test</w:t>
       </w:r>
-      <w:bookmarkEnd w:id="38"/>
-      <w:proofErr w:type="gramEnd"/>
+      <w:bookmarkEnd w:id="37"/>
       <w:r>
         <w:rPr>
           <w:rFonts w:ascii="Arial" w:hAnsi="Arial" w:cs="Arial"/>
@@ -17489,7 +17450,7 @@
           <w:szCs w:val="24"/>
         </w:rPr>
         <w:drawing>
-          <wp:inline distT="0" distB="0" distL="0" distR="0">
+          <wp:inline distT="0" distB="0" distL="0" distR="0" wp14:anchorId="4DE6A399" wp14:editId="241F0817">
             <wp:extent cx="5400675" cy="1990725"/>
             <wp:effectExtent l="0" t="0" r="9525" b="9525"/>
             <wp:docPr id="64" name="Imagen 64"/>
@@ -17591,7 +17552,7 @@
           <w:szCs w:val="24"/>
         </w:rPr>
         <w:drawing>
-          <wp:inline distT="0" distB="0" distL="0" distR="0">
+          <wp:inline distT="0" distB="0" distL="0" distR="0" wp14:anchorId="55861639" wp14:editId="140F6792">
             <wp:extent cx="5400675" cy="1990725"/>
             <wp:effectExtent l="0" t="0" r="9525" b="9525"/>
             <wp:docPr id="65" name="Imagen 65"/>
@@ -17764,7 +17725,7 @@
           <w:rFonts w:ascii="Arial" w:hAnsi="Arial" w:cs="Arial"/>
         </w:rPr>
       </w:pPr>
-      <w:bookmarkStart w:id="39" w:name="_Toc10507146"/>
+      <w:bookmarkStart w:id="38" w:name="_Toc10507146"/>
       <w:r>
         <w:rPr>
           <w:rFonts w:ascii="Arial" w:hAnsi="Arial" w:cs="Arial"/>
@@ -17792,7 +17753,7 @@
         </w:rPr>
         <w:t>test</w:t>
       </w:r>
-      <w:bookmarkEnd w:id="39"/>
+      <w:bookmarkEnd w:id="38"/>
       <w:r>
         <w:rPr>
           <w:rFonts w:ascii="Arial" w:hAnsi="Arial" w:cs="Arial"/>
@@ -17862,7 +17823,7 @@
           <w:szCs w:val="24"/>
         </w:rPr>
         <w:drawing>
-          <wp:inline distT="0" distB="0" distL="0" distR="0">
+          <wp:inline distT="0" distB="0" distL="0" distR="0" wp14:anchorId="2E04FDDE" wp14:editId="108BFF79">
             <wp:extent cx="5362575" cy="1905000"/>
             <wp:effectExtent l="0" t="0" r="9525" b="0"/>
             <wp:docPr id="66" name="Imagen 66"/>
@@ -17964,7 +17925,7 @@
           <w:szCs w:val="24"/>
         </w:rPr>
         <w:drawing>
-          <wp:inline distT="0" distB="0" distL="0" distR="0">
+          <wp:inline distT="0" distB="0" distL="0" distR="0" wp14:anchorId="65D485EB" wp14:editId="252274B8">
             <wp:extent cx="5362575" cy="1905000"/>
             <wp:effectExtent l="0" t="0" r="9525" b="0"/>
             <wp:docPr id="67" name="Imagen 67"/>
@@ -18012,6 +17973,955 @@
           </wp:inline>
         </w:drawing>
       </w:r>
+    </w:p>
+    <w:p>
+      <w:pPr>
+        <w:rPr>
+          <w:rFonts w:ascii="Arial" w:hAnsi="Arial" w:cs="Arial"/>
+          <w:sz w:val="24"/>
+          <w:szCs w:val="24"/>
+        </w:rPr>
+      </w:pPr>
+    </w:p>
+    <w:p>
+      <w:pPr>
+        <w:rPr>
+          <w:rFonts w:ascii="Arial" w:hAnsi="Arial" w:cs="Arial"/>
+          <w:sz w:val="24"/>
+          <w:szCs w:val="24"/>
+        </w:rPr>
+      </w:pPr>
+    </w:p>
+    <w:p>
+      <w:pPr>
+        <w:rPr>
+          <w:rFonts w:ascii="Arial" w:hAnsi="Arial" w:cs="Arial"/>
+          <w:sz w:val="24"/>
+          <w:szCs w:val="24"/>
+        </w:rPr>
+      </w:pPr>
+    </w:p>
+    <w:p>
+      <w:pPr>
+        <w:rPr>
+          <w:rFonts w:ascii="Arial" w:hAnsi="Arial" w:cs="Arial"/>
+          <w:sz w:val="24"/>
+          <w:szCs w:val="24"/>
+        </w:rPr>
+      </w:pPr>
+    </w:p>
+    <w:p>
+      <w:pPr>
+        <w:rPr>
+          <w:rFonts w:ascii="Arial" w:hAnsi="Arial" w:cs="Arial"/>
+          <w:sz w:val="24"/>
+          <w:szCs w:val="24"/>
+        </w:rPr>
+      </w:pPr>
+    </w:p>
+    <w:p>
+      <w:pPr>
+        <w:rPr>
+          <w:rFonts w:ascii="Arial" w:hAnsi="Arial" w:cs="Arial"/>
+          <w:sz w:val="24"/>
+          <w:szCs w:val="24"/>
+        </w:rPr>
+      </w:pPr>
+    </w:p>
+    <w:p>
+      <w:pPr>
+        <w:rPr>
+          <w:rFonts w:ascii="Arial" w:hAnsi="Arial" w:cs="Arial"/>
+          <w:sz w:val="24"/>
+          <w:szCs w:val="24"/>
+        </w:rPr>
+      </w:pPr>
+    </w:p>
+    <w:p>
+      <w:pPr>
+        <w:rPr>
+          <w:rFonts w:ascii="Arial" w:hAnsi="Arial" w:cs="Arial"/>
+          <w:sz w:val="24"/>
+          <w:szCs w:val="24"/>
+        </w:rPr>
+      </w:pPr>
+    </w:p>
+    <w:p>
+      <w:pPr>
+        <w:rPr>
+          <w:rFonts w:ascii="Arial" w:hAnsi="Arial" w:cs="Arial"/>
+          <w:sz w:val="24"/>
+          <w:szCs w:val="24"/>
+        </w:rPr>
+      </w:pPr>
+    </w:p>
+    <w:p>
+      <w:pPr>
+        <w:rPr>
+          <w:rFonts w:ascii="Arial" w:hAnsi="Arial" w:cs="Arial"/>
+          <w:sz w:val="24"/>
+          <w:szCs w:val="24"/>
+        </w:rPr>
+      </w:pPr>
+    </w:p>
+    <w:p>
+      <w:pPr>
+        <w:rPr>
+          <w:rFonts w:ascii="Arial" w:hAnsi="Arial" w:cs="Arial"/>
+          <w:sz w:val="24"/>
+          <w:szCs w:val="24"/>
+        </w:rPr>
+      </w:pPr>
+    </w:p>
+    <w:p>
+      <w:pPr>
+        <w:rPr>
+          <w:rFonts w:ascii="Arial" w:hAnsi="Arial" w:cs="Arial"/>
+          <w:sz w:val="24"/>
+          <w:szCs w:val="24"/>
+        </w:rPr>
+      </w:pPr>
+    </w:p>
+    <w:p>
+      <w:pPr>
+        <w:rPr>
+          <w:rFonts w:ascii="Arial" w:hAnsi="Arial" w:cs="Arial"/>
+          <w:sz w:val="24"/>
+          <w:szCs w:val="24"/>
+        </w:rPr>
+      </w:pPr>
+    </w:p>
+    <w:p>
+      <w:pPr>
+        <w:rPr>
+          <w:rFonts w:ascii="Arial" w:hAnsi="Arial" w:cs="Arial"/>
+          <w:sz w:val="24"/>
+          <w:szCs w:val="24"/>
+        </w:rPr>
+      </w:pPr>
+    </w:p>
+    <w:p>
+      <w:pPr>
+        <w:pStyle w:val="Ttulo1"/>
+        <w:rPr>
+          <w:rFonts w:ascii="Arial" w:hAnsi="Arial" w:cs="Arial"/>
+        </w:rPr>
+      </w:pPr>
+      <w:r>
+        <w:rPr>
+          <w:rFonts w:ascii="Arial" w:hAnsi="Arial" w:cs="Arial"/>
+        </w:rPr>
+        <w:lastRenderedPageBreak/>
+        <w:t xml:space="preserve">Performance </w:t>
+      </w:r>
+      <w:proofErr w:type="spellStart"/>
+      <w:r>
+        <w:rPr>
+          <w:rFonts w:ascii="Arial" w:hAnsi="Arial" w:cs="Arial"/>
+        </w:rPr>
+        <w:t>Analysis</w:t>
+      </w:r>
+      <w:proofErr w:type="spellEnd"/>
+      <w:r>
+        <w:rPr>
+          <w:rFonts w:ascii="Arial" w:hAnsi="Arial" w:cs="Arial"/>
+        </w:rPr>
+        <w:t xml:space="preserve"> </w:t>
+      </w:r>
+    </w:p>
+    <w:p>
+      <w:pPr>
+        <w:rPr>
+          <w:rFonts w:ascii="Arial" w:hAnsi="Arial" w:cs="Arial"/>
+          <w:sz w:val="24"/>
+          <w:szCs w:val="24"/>
+        </w:rPr>
+      </w:pPr>
+    </w:p>
+    <w:p>
+      <w:pPr>
+        <w:rPr>
+          <w:rFonts w:ascii="Arial" w:hAnsi="Arial" w:cs="Arial"/>
+          <w:sz w:val="24"/>
+          <w:szCs w:val="24"/>
+        </w:rPr>
+      </w:pPr>
+      <w:proofErr w:type="spellStart"/>
+      <w:r>
+        <w:rPr>
+          <w:rFonts w:ascii="Arial" w:hAnsi="Arial" w:cs="Arial"/>
+          <w:sz w:val="24"/>
+          <w:szCs w:val="24"/>
+        </w:rPr>
+        <w:t>All</w:t>
+      </w:r>
+      <w:proofErr w:type="spellEnd"/>
+      <w:r>
+        <w:rPr>
+          <w:rFonts w:ascii="Arial" w:hAnsi="Arial" w:cs="Arial"/>
+          <w:sz w:val="24"/>
+          <w:szCs w:val="24"/>
+        </w:rPr>
+        <w:t xml:space="preserve"> </w:t>
+      </w:r>
+      <w:proofErr w:type="spellStart"/>
+      <w:r>
+        <w:rPr>
+          <w:rFonts w:ascii="Arial" w:hAnsi="Arial" w:cs="Arial"/>
+          <w:sz w:val="24"/>
+          <w:szCs w:val="24"/>
+        </w:rPr>
+        <w:t>tests</w:t>
+      </w:r>
+      <w:proofErr w:type="spellEnd"/>
+      <w:r>
+        <w:rPr>
+          <w:rFonts w:ascii="Arial" w:hAnsi="Arial" w:cs="Arial"/>
+          <w:sz w:val="24"/>
+          <w:szCs w:val="24"/>
+        </w:rPr>
+        <w:t xml:space="preserve"> </w:t>
+      </w:r>
+      <w:proofErr w:type="spellStart"/>
+      <w:r>
+        <w:rPr>
+          <w:rFonts w:ascii="Arial" w:hAnsi="Arial" w:cs="Arial"/>
+          <w:sz w:val="24"/>
+          <w:szCs w:val="24"/>
+        </w:rPr>
+        <w:t>where</w:t>
+      </w:r>
+      <w:proofErr w:type="spellEnd"/>
+      <w:r>
+        <w:rPr>
+          <w:rFonts w:ascii="Arial" w:hAnsi="Arial" w:cs="Arial"/>
+          <w:sz w:val="24"/>
+          <w:szCs w:val="24"/>
+        </w:rPr>
+        <w:t xml:space="preserve"> </w:t>
+      </w:r>
+      <w:proofErr w:type="spellStart"/>
+      <w:r>
+        <w:rPr>
+          <w:rFonts w:ascii="Arial" w:hAnsi="Arial" w:cs="Arial"/>
+          <w:sz w:val="24"/>
+          <w:szCs w:val="24"/>
+        </w:rPr>
+        <w:t>performed</w:t>
+      </w:r>
+      <w:proofErr w:type="spellEnd"/>
+      <w:r>
+        <w:rPr>
+          <w:rFonts w:ascii="Arial" w:hAnsi="Arial" w:cs="Arial"/>
+          <w:sz w:val="24"/>
+          <w:szCs w:val="24"/>
+        </w:rPr>
+        <w:t xml:space="preserve"> </w:t>
+      </w:r>
+      <w:proofErr w:type="spellStart"/>
+      <w:r>
+        <w:rPr>
+          <w:rFonts w:ascii="Arial" w:hAnsi="Arial" w:cs="Arial"/>
+          <w:sz w:val="24"/>
+          <w:szCs w:val="24"/>
+        </w:rPr>
+        <w:t>with</w:t>
+      </w:r>
+      <w:proofErr w:type="spellEnd"/>
+      <w:r>
+        <w:rPr>
+          <w:rFonts w:ascii="Arial" w:hAnsi="Arial" w:cs="Arial"/>
+          <w:sz w:val="24"/>
+          <w:szCs w:val="24"/>
+        </w:rPr>
+        <w:t xml:space="preserve"> 10 </w:t>
+      </w:r>
+      <w:proofErr w:type="spellStart"/>
+      <w:r>
+        <w:rPr>
+          <w:rFonts w:ascii="Arial" w:hAnsi="Arial" w:cs="Arial"/>
+          <w:sz w:val="24"/>
+          <w:szCs w:val="24"/>
+        </w:rPr>
+        <w:t>users</w:t>
+      </w:r>
+      <w:proofErr w:type="spellEnd"/>
+      <w:r>
+        <w:rPr>
+          <w:rFonts w:ascii="Arial" w:hAnsi="Arial" w:cs="Arial"/>
+          <w:sz w:val="24"/>
+          <w:szCs w:val="24"/>
+        </w:rPr>
+        <w:t xml:space="preserve"> and 10 </w:t>
+      </w:r>
+      <w:proofErr w:type="spellStart"/>
+      <w:r>
+        <w:rPr>
+          <w:rFonts w:ascii="Arial" w:hAnsi="Arial" w:cs="Arial"/>
+          <w:sz w:val="24"/>
+          <w:szCs w:val="24"/>
+        </w:rPr>
+        <w:t>loops</w:t>
+      </w:r>
+      <w:proofErr w:type="spellEnd"/>
+      <w:r>
+        <w:rPr>
+          <w:rFonts w:ascii="Arial" w:hAnsi="Arial" w:cs="Arial"/>
+          <w:sz w:val="24"/>
+          <w:szCs w:val="24"/>
+        </w:rPr>
+        <w:t xml:space="preserve"> and </w:t>
+      </w:r>
+      <w:proofErr w:type="spellStart"/>
+      <w:r>
+        <w:rPr>
+          <w:rFonts w:ascii="Arial" w:hAnsi="Arial" w:cs="Arial"/>
+          <w:sz w:val="24"/>
+          <w:szCs w:val="24"/>
+        </w:rPr>
+        <w:t>the</w:t>
+      </w:r>
+      <w:proofErr w:type="spellEnd"/>
+      <w:r>
+        <w:rPr>
+          <w:rFonts w:ascii="Arial" w:hAnsi="Arial" w:cs="Arial"/>
+          <w:sz w:val="24"/>
+          <w:szCs w:val="24"/>
+        </w:rPr>
+        <w:t xml:space="preserve"> </w:t>
+      </w:r>
+      <w:proofErr w:type="spellStart"/>
+      <w:r>
+        <w:rPr>
+          <w:rFonts w:ascii="Arial" w:hAnsi="Arial" w:cs="Arial"/>
+          <w:sz w:val="24"/>
+          <w:szCs w:val="24"/>
+        </w:rPr>
+        <w:t>system</w:t>
+      </w:r>
+      <w:proofErr w:type="spellEnd"/>
+      <w:r>
+        <w:rPr>
+          <w:rFonts w:ascii="Arial" w:hAnsi="Arial" w:cs="Arial"/>
+          <w:sz w:val="24"/>
+          <w:szCs w:val="24"/>
+        </w:rPr>
+        <w:t xml:space="preserve"> </w:t>
+      </w:r>
+      <w:proofErr w:type="spellStart"/>
+      <w:r>
+        <w:rPr>
+          <w:rFonts w:ascii="Arial" w:hAnsi="Arial" w:cs="Arial"/>
+          <w:sz w:val="24"/>
+          <w:szCs w:val="24"/>
+        </w:rPr>
+        <w:t>behaved</w:t>
+      </w:r>
+      <w:proofErr w:type="spellEnd"/>
+      <w:r>
+        <w:rPr>
+          <w:rFonts w:ascii="Arial" w:hAnsi="Arial" w:cs="Arial"/>
+          <w:sz w:val="24"/>
+          <w:szCs w:val="24"/>
+        </w:rPr>
+        <w:t xml:space="preserve"> </w:t>
+      </w:r>
+      <w:proofErr w:type="spellStart"/>
+      <w:r>
+        <w:rPr>
+          <w:rFonts w:ascii="Arial" w:hAnsi="Arial" w:cs="Arial"/>
+          <w:sz w:val="24"/>
+          <w:szCs w:val="24"/>
+        </w:rPr>
+        <w:t>properly</w:t>
+      </w:r>
+      <w:proofErr w:type="spellEnd"/>
+      <w:r>
+        <w:rPr>
+          <w:rFonts w:ascii="Arial" w:hAnsi="Arial" w:cs="Arial"/>
+          <w:sz w:val="24"/>
+          <w:szCs w:val="24"/>
+        </w:rPr>
+        <w:t xml:space="preserve">. </w:t>
+      </w:r>
+      <w:proofErr w:type="spellStart"/>
+      <w:r>
+        <w:rPr>
+          <w:rFonts w:ascii="Arial" w:hAnsi="Arial" w:cs="Arial"/>
+          <w:sz w:val="24"/>
+          <w:szCs w:val="24"/>
+        </w:rPr>
+        <w:t>Nevertheless</w:t>
+      </w:r>
+      <w:proofErr w:type="spellEnd"/>
+      <w:r>
+        <w:rPr>
+          <w:rFonts w:ascii="Arial" w:hAnsi="Arial" w:cs="Arial"/>
+          <w:sz w:val="24"/>
+          <w:szCs w:val="24"/>
+        </w:rPr>
+        <w:t xml:space="preserve"> </w:t>
+      </w:r>
+      <w:proofErr w:type="spellStart"/>
+      <w:r>
+        <w:rPr>
+          <w:rFonts w:ascii="Arial" w:hAnsi="Arial" w:cs="Arial"/>
+          <w:sz w:val="24"/>
+          <w:szCs w:val="24"/>
+        </w:rPr>
+        <w:t>we</w:t>
+      </w:r>
+      <w:proofErr w:type="spellEnd"/>
+      <w:r>
+        <w:rPr>
+          <w:rFonts w:ascii="Arial" w:hAnsi="Arial" w:cs="Arial"/>
+          <w:sz w:val="24"/>
+          <w:szCs w:val="24"/>
+        </w:rPr>
+        <w:t xml:space="preserve"> </w:t>
+      </w:r>
+      <w:proofErr w:type="spellStart"/>
+      <w:r>
+        <w:rPr>
+          <w:rFonts w:ascii="Arial" w:hAnsi="Arial" w:cs="Arial"/>
+          <w:sz w:val="24"/>
+          <w:szCs w:val="24"/>
+        </w:rPr>
+        <w:t>tried</w:t>
+      </w:r>
+      <w:proofErr w:type="spellEnd"/>
+      <w:r>
+        <w:rPr>
+          <w:rFonts w:ascii="Arial" w:hAnsi="Arial" w:cs="Arial"/>
+          <w:sz w:val="24"/>
+          <w:szCs w:val="24"/>
+        </w:rPr>
+        <w:t xml:space="preserve"> </w:t>
+      </w:r>
+      <w:proofErr w:type="spellStart"/>
+      <w:r>
+        <w:rPr>
+          <w:rFonts w:ascii="Arial" w:hAnsi="Arial" w:cs="Arial"/>
+          <w:sz w:val="24"/>
+          <w:szCs w:val="24"/>
+        </w:rPr>
+        <w:t>to</w:t>
+      </w:r>
+      <w:proofErr w:type="spellEnd"/>
+      <w:r>
+        <w:rPr>
+          <w:rFonts w:ascii="Arial" w:hAnsi="Arial" w:cs="Arial"/>
+          <w:sz w:val="24"/>
+          <w:szCs w:val="24"/>
+        </w:rPr>
+        <w:t xml:space="preserve"> run </w:t>
+      </w:r>
+      <w:proofErr w:type="spellStart"/>
+      <w:r>
+        <w:rPr>
+          <w:rFonts w:ascii="Arial" w:hAnsi="Arial" w:cs="Arial"/>
+          <w:sz w:val="24"/>
+          <w:szCs w:val="24"/>
+        </w:rPr>
+        <w:t>some</w:t>
+      </w:r>
+      <w:proofErr w:type="spellEnd"/>
+      <w:r>
+        <w:rPr>
+          <w:rFonts w:ascii="Arial" w:hAnsi="Arial" w:cs="Arial"/>
+          <w:sz w:val="24"/>
+          <w:szCs w:val="24"/>
+        </w:rPr>
+        <w:t xml:space="preserve"> </w:t>
+      </w:r>
+      <w:proofErr w:type="spellStart"/>
+      <w:r>
+        <w:rPr>
+          <w:rFonts w:ascii="Arial" w:hAnsi="Arial" w:cs="Arial"/>
+          <w:sz w:val="24"/>
+          <w:szCs w:val="24"/>
+        </w:rPr>
+        <w:t>tests</w:t>
+      </w:r>
+      <w:proofErr w:type="spellEnd"/>
+      <w:r>
+        <w:rPr>
+          <w:rFonts w:ascii="Arial" w:hAnsi="Arial" w:cs="Arial"/>
+          <w:sz w:val="24"/>
+          <w:szCs w:val="24"/>
+        </w:rPr>
+        <w:t xml:space="preserve"> </w:t>
+      </w:r>
+      <w:proofErr w:type="spellStart"/>
+      <w:r>
+        <w:rPr>
+          <w:rFonts w:ascii="Arial" w:hAnsi="Arial" w:cs="Arial"/>
+          <w:sz w:val="24"/>
+          <w:szCs w:val="24"/>
+        </w:rPr>
+        <w:t>with</w:t>
+      </w:r>
+      <w:proofErr w:type="spellEnd"/>
+      <w:r>
+        <w:rPr>
+          <w:rFonts w:ascii="Arial" w:hAnsi="Arial" w:cs="Arial"/>
+          <w:sz w:val="24"/>
+          <w:szCs w:val="24"/>
+        </w:rPr>
+        <w:t xml:space="preserve"> 10 </w:t>
+      </w:r>
+      <w:proofErr w:type="spellStart"/>
+      <w:r>
+        <w:rPr>
+          <w:rFonts w:ascii="Arial" w:hAnsi="Arial" w:cs="Arial"/>
+          <w:sz w:val="24"/>
+          <w:szCs w:val="24"/>
+        </w:rPr>
+        <w:t>users</w:t>
+      </w:r>
+      <w:proofErr w:type="spellEnd"/>
+      <w:r>
+        <w:rPr>
+          <w:rFonts w:ascii="Arial" w:hAnsi="Arial" w:cs="Arial"/>
+          <w:sz w:val="24"/>
+          <w:szCs w:val="24"/>
+        </w:rPr>
+        <w:t xml:space="preserve"> 100 </w:t>
+      </w:r>
+      <w:proofErr w:type="spellStart"/>
+      <w:r>
+        <w:rPr>
+          <w:rFonts w:ascii="Arial" w:hAnsi="Arial" w:cs="Arial"/>
+          <w:sz w:val="24"/>
+          <w:szCs w:val="24"/>
+        </w:rPr>
+        <w:t>loops</w:t>
+      </w:r>
+      <w:proofErr w:type="spellEnd"/>
+      <w:r>
+        <w:rPr>
+          <w:rFonts w:ascii="Arial" w:hAnsi="Arial" w:cs="Arial"/>
+          <w:sz w:val="24"/>
+          <w:szCs w:val="24"/>
+        </w:rPr>
+        <w:t xml:space="preserve">, </w:t>
+      </w:r>
+      <w:proofErr w:type="spellStart"/>
+      <w:r>
+        <w:rPr>
+          <w:rFonts w:ascii="Arial" w:hAnsi="Arial" w:cs="Arial"/>
+          <w:sz w:val="24"/>
+          <w:szCs w:val="24"/>
+        </w:rPr>
+        <w:t>we</w:t>
+      </w:r>
+      <w:proofErr w:type="spellEnd"/>
+      <w:r>
+        <w:rPr>
+          <w:rFonts w:ascii="Arial" w:hAnsi="Arial" w:cs="Arial"/>
+          <w:sz w:val="24"/>
+          <w:szCs w:val="24"/>
+        </w:rPr>
+        <w:t xml:space="preserve"> </w:t>
+      </w:r>
+      <w:proofErr w:type="spellStart"/>
+      <w:r>
+        <w:rPr>
+          <w:rFonts w:ascii="Arial" w:hAnsi="Arial" w:cs="Arial"/>
+          <w:sz w:val="24"/>
+          <w:szCs w:val="24"/>
+        </w:rPr>
+        <w:t>didn’t</w:t>
+      </w:r>
+      <w:proofErr w:type="spellEnd"/>
+      <w:r>
+        <w:rPr>
+          <w:rFonts w:ascii="Arial" w:hAnsi="Arial" w:cs="Arial"/>
+          <w:sz w:val="24"/>
+          <w:szCs w:val="24"/>
+        </w:rPr>
+        <w:t xml:space="preserve"> </w:t>
+      </w:r>
+      <w:proofErr w:type="spellStart"/>
+      <w:r>
+        <w:rPr>
+          <w:rFonts w:ascii="Arial" w:hAnsi="Arial" w:cs="Arial"/>
+          <w:sz w:val="24"/>
+          <w:szCs w:val="24"/>
+        </w:rPr>
+        <w:t>find</w:t>
+      </w:r>
+      <w:proofErr w:type="spellEnd"/>
+      <w:r>
+        <w:rPr>
+          <w:rFonts w:ascii="Arial" w:hAnsi="Arial" w:cs="Arial"/>
+          <w:sz w:val="24"/>
+          <w:szCs w:val="24"/>
+        </w:rPr>
+        <w:t xml:space="preserve"> </w:t>
+      </w:r>
+      <w:proofErr w:type="spellStart"/>
+      <w:r>
+        <w:rPr>
+          <w:rFonts w:ascii="Arial" w:hAnsi="Arial" w:cs="Arial"/>
+          <w:sz w:val="24"/>
+          <w:szCs w:val="24"/>
+        </w:rPr>
+        <w:t>any</w:t>
+      </w:r>
+      <w:proofErr w:type="spellEnd"/>
+      <w:r>
+        <w:rPr>
+          <w:rFonts w:ascii="Arial" w:hAnsi="Arial" w:cs="Arial"/>
+          <w:sz w:val="24"/>
+          <w:szCs w:val="24"/>
+        </w:rPr>
+        <w:t xml:space="preserve"> error </w:t>
+      </w:r>
+      <w:proofErr w:type="spellStart"/>
+      <w:r>
+        <w:rPr>
+          <w:rFonts w:ascii="Arial" w:hAnsi="Arial" w:cs="Arial"/>
+          <w:sz w:val="24"/>
+          <w:szCs w:val="24"/>
+        </w:rPr>
+        <w:t>percentage</w:t>
+      </w:r>
+      <w:proofErr w:type="spellEnd"/>
+      <w:r>
+        <w:rPr>
+          <w:rFonts w:ascii="Arial" w:hAnsi="Arial" w:cs="Arial"/>
+          <w:sz w:val="24"/>
+          <w:szCs w:val="24"/>
+        </w:rPr>
+        <w:t xml:space="preserve"> in </w:t>
+      </w:r>
+      <w:proofErr w:type="spellStart"/>
+      <w:r>
+        <w:rPr>
+          <w:rFonts w:ascii="Arial" w:hAnsi="Arial" w:cs="Arial"/>
+          <w:sz w:val="24"/>
+          <w:szCs w:val="24"/>
+        </w:rPr>
+        <w:t>those</w:t>
+      </w:r>
+      <w:proofErr w:type="spellEnd"/>
+      <w:r>
+        <w:rPr>
+          <w:rFonts w:ascii="Arial" w:hAnsi="Arial" w:cs="Arial"/>
+          <w:sz w:val="24"/>
+          <w:szCs w:val="24"/>
+        </w:rPr>
+        <w:t xml:space="preserve"> </w:t>
+      </w:r>
+      <w:proofErr w:type="spellStart"/>
+      <w:r>
+        <w:rPr>
+          <w:rFonts w:ascii="Arial" w:hAnsi="Arial" w:cs="Arial"/>
+          <w:sz w:val="24"/>
+          <w:szCs w:val="24"/>
+        </w:rPr>
+        <w:t>tests</w:t>
+      </w:r>
+      <w:proofErr w:type="spellEnd"/>
+      <w:r>
+        <w:rPr>
+          <w:rFonts w:ascii="Arial" w:hAnsi="Arial" w:cs="Arial"/>
+          <w:sz w:val="24"/>
+          <w:szCs w:val="24"/>
+        </w:rPr>
+        <w:t xml:space="preserve"> </w:t>
+      </w:r>
+      <w:proofErr w:type="spellStart"/>
+      <w:r>
+        <w:rPr>
+          <w:rFonts w:ascii="Arial" w:hAnsi="Arial" w:cs="Arial"/>
+          <w:sz w:val="24"/>
+          <w:szCs w:val="24"/>
+        </w:rPr>
+        <w:t>but</w:t>
+      </w:r>
+      <w:proofErr w:type="spellEnd"/>
+      <w:r>
+        <w:rPr>
+          <w:rFonts w:ascii="Arial" w:hAnsi="Arial" w:cs="Arial"/>
+          <w:sz w:val="24"/>
+          <w:szCs w:val="24"/>
+        </w:rPr>
+        <w:t xml:space="preserve"> </w:t>
+      </w:r>
+      <w:proofErr w:type="spellStart"/>
+      <w:r>
+        <w:rPr>
+          <w:rFonts w:ascii="Arial" w:hAnsi="Arial" w:cs="Arial"/>
+          <w:sz w:val="24"/>
+          <w:szCs w:val="24"/>
+        </w:rPr>
+        <w:t>they</w:t>
+      </w:r>
+      <w:proofErr w:type="spellEnd"/>
+      <w:r>
+        <w:rPr>
+          <w:rFonts w:ascii="Arial" w:hAnsi="Arial" w:cs="Arial"/>
+          <w:sz w:val="24"/>
+          <w:szCs w:val="24"/>
+        </w:rPr>
+        <w:t xml:space="preserve"> </w:t>
+      </w:r>
+      <w:proofErr w:type="spellStart"/>
+      <w:r>
+        <w:rPr>
+          <w:rFonts w:ascii="Arial" w:hAnsi="Arial" w:cs="Arial"/>
+          <w:sz w:val="24"/>
+          <w:szCs w:val="24"/>
+        </w:rPr>
+        <w:t>were</w:t>
+      </w:r>
+      <w:proofErr w:type="spellEnd"/>
+      <w:r>
+        <w:rPr>
+          <w:rFonts w:ascii="Arial" w:hAnsi="Arial" w:cs="Arial"/>
+          <w:sz w:val="24"/>
+          <w:szCs w:val="24"/>
+        </w:rPr>
+        <w:t xml:space="preserve"> </w:t>
+      </w:r>
+      <w:proofErr w:type="spellStart"/>
+      <w:r>
+        <w:rPr>
+          <w:rFonts w:ascii="Arial" w:hAnsi="Arial" w:cs="Arial"/>
+          <w:sz w:val="24"/>
+          <w:szCs w:val="24"/>
+        </w:rPr>
+        <w:t>taking</w:t>
+      </w:r>
+      <w:proofErr w:type="spellEnd"/>
+      <w:r>
+        <w:rPr>
+          <w:rFonts w:ascii="Arial" w:hAnsi="Arial" w:cs="Arial"/>
+          <w:sz w:val="24"/>
+          <w:szCs w:val="24"/>
+        </w:rPr>
+        <w:t xml:space="preserve"> </w:t>
+      </w:r>
+      <w:proofErr w:type="spellStart"/>
+      <w:r>
+        <w:rPr>
+          <w:rFonts w:ascii="Arial" w:hAnsi="Arial" w:cs="Arial"/>
+          <w:sz w:val="24"/>
+          <w:szCs w:val="24"/>
+        </w:rPr>
+        <w:t>much</w:t>
+      </w:r>
+      <w:proofErr w:type="spellEnd"/>
+      <w:r>
+        <w:rPr>
+          <w:rFonts w:ascii="Arial" w:hAnsi="Arial" w:cs="Arial"/>
+          <w:sz w:val="24"/>
+          <w:szCs w:val="24"/>
+        </w:rPr>
+        <w:t xml:space="preserve"> more time and </w:t>
+      </w:r>
+      <w:proofErr w:type="spellStart"/>
+      <w:r>
+        <w:rPr>
+          <w:rFonts w:ascii="Arial" w:hAnsi="Arial" w:cs="Arial"/>
+          <w:sz w:val="24"/>
+          <w:szCs w:val="24"/>
+        </w:rPr>
+        <w:t>the</w:t>
+      </w:r>
+      <w:proofErr w:type="spellEnd"/>
+      <w:r>
+        <w:rPr>
+          <w:rFonts w:ascii="Arial" w:hAnsi="Arial" w:cs="Arial"/>
+          <w:sz w:val="24"/>
+          <w:szCs w:val="24"/>
+        </w:rPr>
+        <w:t xml:space="preserve"> 90% Line </w:t>
+      </w:r>
+      <w:proofErr w:type="spellStart"/>
+      <w:r>
+        <w:rPr>
+          <w:rFonts w:ascii="Arial" w:hAnsi="Arial" w:cs="Arial"/>
+          <w:sz w:val="24"/>
+          <w:szCs w:val="24"/>
+        </w:rPr>
+        <w:t>metric</w:t>
+      </w:r>
+      <w:proofErr w:type="spellEnd"/>
+      <w:r>
+        <w:rPr>
+          <w:rFonts w:ascii="Arial" w:hAnsi="Arial" w:cs="Arial"/>
+          <w:sz w:val="24"/>
+          <w:szCs w:val="24"/>
+        </w:rPr>
+        <w:t xml:space="preserve"> </w:t>
+      </w:r>
+      <w:proofErr w:type="spellStart"/>
+      <w:r>
+        <w:rPr>
+          <w:rFonts w:ascii="Arial" w:hAnsi="Arial" w:cs="Arial"/>
+          <w:sz w:val="24"/>
+          <w:szCs w:val="24"/>
+        </w:rPr>
+        <w:t>was</w:t>
+      </w:r>
+      <w:proofErr w:type="spellEnd"/>
+      <w:r>
+        <w:rPr>
+          <w:rFonts w:ascii="Arial" w:hAnsi="Arial" w:cs="Arial"/>
+          <w:sz w:val="24"/>
+          <w:szCs w:val="24"/>
+        </w:rPr>
+        <w:t xml:space="preserve"> </w:t>
+      </w:r>
+      <w:proofErr w:type="spellStart"/>
+      <w:r>
+        <w:rPr>
+          <w:rFonts w:ascii="Arial" w:hAnsi="Arial" w:cs="Arial"/>
+          <w:sz w:val="24"/>
+          <w:szCs w:val="24"/>
+        </w:rPr>
+        <w:t>higher</w:t>
+      </w:r>
+      <w:proofErr w:type="spellEnd"/>
+      <w:r>
+        <w:rPr>
+          <w:rFonts w:ascii="Arial" w:hAnsi="Arial" w:cs="Arial"/>
+          <w:sz w:val="24"/>
+          <w:szCs w:val="24"/>
+        </w:rPr>
+        <w:t xml:space="preserve"> </w:t>
+      </w:r>
+      <w:proofErr w:type="spellStart"/>
+      <w:r>
+        <w:rPr>
+          <w:rFonts w:ascii="Arial" w:hAnsi="Arial" w:cs="Arial"/>
+          <w:sz w:val="24"/>
+          <w:szCs w:val="24"/>
+        </w:rPr>
+        <w:t>probably</w:t>
+      </w:r>
+      <w:proofErr w:type="spellEnd"/>
+      <w:r>
+        <w:rPr>
+          <w:rFonts w:ascii="Arial" w:hAnsi="Arial" w:cs="Arial"/>
+          <w:sz w:val="24"/>
+          <w:szCs w:val="24"/>
+        </w:rPr>
+        <w:t xml:space="preserve"> </w:t>
+      </w:r>
+      <w:proofErr w:type="spellStart"/>
+      <w:r>
+        <w:rPr>
+          <w:rFonts w:ascii="Arial" w:hAnsi="Arial" w:cs="Arial"/>
+          <w:sz w:val="24"/>
+          <w:szCs w:val="24"/>
+        </w:rPr>
+        <w:t>because</w:t>
+      </w:r>
+      <w:proofErr w:type="spellEnd"/>
+      <w:r>
+        <w:rPr>
+          <w:rFonts w:ascii="Arial" w:hAnsi="Arial" w:cs="Arial"/>
+          <w:sz w:val="24"/>
+          <w:szCs w:val="24"/>
+        </w:rPr>
+        <w:t xml:space="preserve"> </w:t>
+      </w:r>
+      <w:proofErr w:type="spellStart"/>
+      <w:r>
+        <w:rPr>
+          <w:rFonts w:ascii="Arial" w:hAnsi="Arial" w:cs="Arial"/>
+          <w:sz w:val="24"/>
+          <w:szCs w:val="24"/>
+        </w:rPr>
+        <w:t>of</w:t>
+      </w:r>
+      <w:proofErr w:type="spellEnd"/>
+      <w:r>
+        <w:rPr>
+          <w:rFonts w:ascii="Arial" w:hAnsi="Arial" w:cs="Arial"/>
+          <w:sz w:val="24"/>
+          <w:szCs w:val="24"/>
+        </w:rPr>
+        <w:t xml:space="preserve"> </w:t>
+      </w:r>
+      <w:proofErr w:type="spellStart"/>
+      <w:r>
+        <w:rPr>
+          <w:rFonts w:ascii="Arial" w:hAnsi="Arial" w:cs="Arial"/>
+          <w:sz w:val="24"/>
+          <w:szCs w:val="24"/>
+        </w:rPr>
+        <w:t>the</w:t>
+      </w:r>
+      <w:proofErr w:type="spellEnd"/>
+      <w:r>
+        <w:rPr>
+          <w:rFonts w:ascii="Arial" w:hAnsi="Arial" w:cs="Arial"/>
+          <w:sz w:val="24"/>
+          <w:szCs w:val="24"/>
+        </w:rPr>
+        <w:t xml:space="preserve"> </w:t>
+      </w:r>
+      <w:proofErr w:type="spellStart"/>
+      <w:r>
+        <w:rPr>
+          <w:rFonts w:ascii="Arial" w:hAnsi="Arial" w:cs="Arial"/>
+          <w:sz w:val="24"/>
+          <w:szCs w:val="24"/>
+        </w:rPr>
+        <w:t>limitations</w:t>
+      </w:r>
+      <w:proofErr w:type="spellEnd"/>
+      <w:r>
+        <w:rPr>
+          <w:rFonts w:ascii="Arial" w:hAnsi="Arial" w:cs="Arial"/>
+          <w:sz w:val="24"/>
+          <w:szCs w:val="24"/>
+        </w:rPr>
+        <w:t xml:space="preserve"> </w:t>
+      </w:r>
+      <w:proofErr w:type="spellStart"/>
+      <w:r>
+        <w:rPr>
+          <w:rFonts w:ascii="Arial" w:hAnsi="Arial" w:cs="Arial"/>
+          <w:sz w:val="24"/>
+          <w:szCs w:val="24"/>
+        </w:rPr>
+        <w:t>of</w:t>
+      </w:r>
+      <w:proofErr w:type="spellEnd"/>
+      <w:r>
+        <w:rPr>
+          <w:rFonts w:ascii="Arial" w:hAnsi="Arial" w:cs="Arial"/>
+          <w:sz w:val="24"/>
+          <w:szCs w:val="24"/>
+        </w:rPr>
+        <w:t xml:space="preserve"> </w:t>
+      </w:r>
+      <w:proofErr w:type="spellStart"/>
+      <w:r>
+        <w:rPr>
+          <w:rFonts w:ascii="Arial" w:hAnsi="Arial" w:cs="Arial"/>
+          <w:sz w:val="24"/>
+          <w:szCs w:val="24"/>
+        </w:rPr>
+        <w:t>the</w:t>
+      </w:r>
+      <w:proofErr w:type="spellEnd"/>
+      <w:r>
+        <w:rPr>
+          <w:rFonts w:ascii="Arial" w:hAnsi="Arial" w:cs="Arial"/>
+          <w:sz w:val="24"/>
+          <w:szCs w:val="24"/>
+        </w:rPr>
+        <w:t xml:space="preserve"> VM.</w:t>
+      </w:r>
+      <w:bookmarkStart w:id="39" w:name="_GoBack"/>
+      <w:bookmarkEnd w:id="39"/>
     </w:p>
     <w:sectPr>
       <w:pgSz w:w="11906" w:h="16838"/>
@@ -19913,7 +20823,7 @@
 </file>
 
 <file path=customXml/itemProps1.xml><?xml version="1.0" encoding="utf-8"?>
-<ds:datastoreItem xmlns:ds="http://schemas.openxmlformats.org/officeDocument/2006/customXml" ds:itemID="{19C91D2F-E281-46C9-BFA2-0C5A121CE968}">
+<ds:datastoreItem xmlns:ds="http://schemas.openxmlformats.org/officeDocument/2006/customXml" ds:itemID="{544E14D7-1F5D-41EC-BA9C-40ED3582A053}">
   <ds:schemaRefs>
     <ds:schemaRef ds:uri="http://schemas.openxmlformats.org/officeDocument/2006/bibliography"/>
   </ds:schemaRefs>

</xml_diff>